<commit_message>
Update voor het verslag
</commit_message>
<xml_diff>
--- a/Documenten/Opdracht 3.docx
+++ b/Documenten/Opdracht 3.docx
@@ -14,7 +14,7 @@
         <mc:AlternateContent>
           <mc:Choice Requires="wps">
             <w:drawing>
-              <wp:anchor distT="45720" distB="45720" distL="114300" distR="114300" simplePos="0" relativeHeight="251664896" behindDoc="0" locked="0" layoutInCell="1" allowOverlap="1" wp14:anchorId="63BC2DF2" wp14:editId="505A751E">
+              <wp:anchor distT="45720" distB="45720" distL="114300" distR="114300" simplePos="0" relativeHeight="251664896" behindDoc="0" locked="0" layoutInCell="1" allowOverlap="1" wp14:anchorId="63BC2DF2" wp14:editId="635CDF17">
                 <wp:simplePos x="0" y="0"/>
                 <wp:positionH relativeFrom="margin">
                   <wp:align>right</wp:align>
@@ -22,8 +22,8 @@
                 <wp:positionV relativeFrom="paragraph">
                   <wp:posOffset>0</wp:posOffset>
                 </wp:positionV>
-                <wp:extent cx="2360930" cy="1790700"/>
-                <wp:effectExtent l="0" t="0" r="19685" b="19050"/>
+                <wp:extent cx="2360930" cy="1457325"/>
+                <wp:effectExtent l="0" t="0" r="19685" b="28575"/>
                 <wp:wrapSquare wrapText="bothSides"/>
                 <wp:docPr id="2" name="Tekstvak 2"/>
                 <wp:cNvGraphicFramePr>
@@ -38,7 +38,7 @@
                       <wps:spPr bwMode="auto">
                         <a:xfrm>
                           <a:off x="0" y="0"/>
-                          <a:ext cx="2360930" cy="1790700"/>
+                          <a:ext cx="2360930" cy="1457325"/>
                         </a:xfrm>
                         <a:prstGeom prst="rect">
                           <a:avLst/>
@@ -108,16 +108,7 @@
                                 <w:sz w:val="24"/>
                                 <w:szCs w:val="24"/>
                               </w:rPr>
-                              <w:t>ELVE1 g</w:t>
-                            </w:r>
-                            <w:bookmarkStart w:id="0" w:name="_GoBack"/>
-                            <w:bookmarkEnd w:id="0"/>
-                            <w:r>
-                              <w:rPr>
-                                <w:sz w:val="24"/>
-                                <w:szCs w:val="24"/>
-                              </w:rPr>
-                              <w:t>roe</w:t>
+                              <w:t>ELVE1 groe</w:t>
                             </w:r>
                             <w:r>
                               <w:rPr>
@@ -255,7 +246,7 @@
                 <v:stroke joinstyle="miter"/>
                 <v:path gradientshapeok="t" o:connecttype="rect"/>
               </v:shapetype>
-              <v:shape id="Tekstvak 2" o:spid="_x0000_s1026" type="#_x0000_t202" style="position:absolute;left:0;text-align:left;margin-left:134.7pt;margin-top:0;width:185.9pt;height:141pt;z-index:251664896;visibility:visible;mso-wrap-style:square;mso-width-percent:400;mso-height-percent:0;mso-wrap-distance-left:9pt;mso-wrap-distance-top:3.6pt;mso-wrap-distance-right:9pt;mso-wrap-distance-bottom:3.6pt;mso-position-horizontal:right;mso-position-horizontal-relative:margin;mso-position-vertical:absolute;mso-position-vertical-relative:text;mso-width-percent:400;mso-height-percent:0;mso-width-relative:margin;mso-height-relative:margin;v-text-anchor:bottom" o:gfxdata="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" fillcolor="white [3212]" strokecolor="white [3212]">
+              <v:shape id="Tekstvak 2" o:spid="_x0000_s1026" type="#_x0000_t202" style="position:absolute;left:0;text-align:left;margin-left:134.7pt;margin-top:0;width:185.9pt;height:114.75pt;z-index:251664896;visibility:visible;mso-wrap-style:square;mso-width-percent:400;mso-height-percent:0;mso-wrap-distance-left:9pt;mso-wrap-distance-top:3.6pt;mso-wrap-distance-right:9pt;mso-wrap-distance-bottom:3.6pt;mso-position-horizontal:right;mso-position-horizontal-relative:margin;mso-position-vertical:absolute;mso-position-vertical-relative:text;mso-width-percent:400;mso-height-percent:0;mso-width-relative:margin;mso-height-relative:margin;v-text-anchor:bottom" o:gfxdata="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" fillcolor="white [3212]" strokecolor="white [3212]">
                 <v:textbox>
                   <w:txbxContent>
                     <w:p>
@@ -309,16 +300,7 @@
                           <w:sz w:val="24"/>
                           <w:szCs w:val="24"/>
                         </w:rPr>
-                        <w:t>ELVE1 g</w:t>
-                      </w:r>
-                      <w:bookmarkStart w:id="1" w:name="_GoBack"/>
-                      <w:bookmarkEnd w:id="1"/>
-                      <w:r>
-                        <w:rPr>
-                          <w:sz w:val="24"/>
-                          <w:szCs w:val="24"/>
-                        </w:rPr>
-                        <w:t>roe</w:t>
+                        <w:t>ELVE1 groe</w:t>
                       </w:r>
                       <w:r>
                         <w:rPr>
@@ -1652,12 +1634,12 @@
       <w:pPr>
         <w:pStyle w:val="Heading1"/>
       </w:pPr>
-      <w:bookmarkStart w:id="2" w:name="_Toc498286840"/>
+      <w:bookmarkStart w:id="0" w:name="_Toc498286840"/>
       <w:r>
         <w:lastRenderedPageBreak/>
         <w:t>Analyse</w:t>
       </w:r>
-      <w:bookmarkEnd w:id="2"/>
+      <w:bookmarkEnd w:id="0"/>
     </w:p>
     <w:p>
       <w:r>
@@ -1725,7 +1707,7 @@
           <w:szCs w:val="32"/>
         </w:rPr>
       </w:pPr>
-      <w:bookmarkStart w:id="3" w:name="_Toc498286841"/>
+      <w:bookmarkStart w:id="1" w:name="_Toc498286841"/>
       <w:r>
         <w:br w:type="page"/>
       </w:r>
@@ -1738,7 +1720,7 @@
         <w:lastRenderedPageBreak/>
         <w:t>Ontwerp</w:t>
       </w:r>
-      <w:bookmarkEnd w:id="3"/>
+      <w:bookmarkEnd w:id="1"/>
     </w:p>
     <w:p>
       <w:r>
@@ -1867,7 +1849,7 @@
                                   <w:noProof/>
                                 </w:rPr>
                               </w:pPr>
-                              <w:bookmarkStart w:id="4" w:name="_Ref508613121"/>
+                              <w:bookmarkStart w:id="2" w:name="_Ref508613121"/>
                               <w:r>
                                 <w:t xml:space="preserve">Figuur </w:t>
                               </w:r>
@@ -1889,7 +1871,7 @@
                               <w:r>
                                 <w:fldChar w:fldCharType="end"/>
                               </w:r>
-                              <w:bookmarkEnd w:id="4"/>
+                              <w:bookmarkEnd w:id="2"/>
                               <w:r>
                                 <w:t xml:space="preserve">: Blokschema </w:t>
                               </w:r>
@@ -1950,7 +1932,7 @@
                             <w:noProof/>
                           </w:rPr>
                         </w:pPr>
-                        <w:bookmarkStart w:id="5" w:name="_Ref508613121"/>
+                        <w:bookmarkStart w:id="3" w:name="_Ref508613121"/>
                         <w:r>
                           <w:t xml:space="preserve">Figuur </w:t>
                         </w:r>
@@ -1972,7 +1954,7 @@
                         <w:r>
                           <w:fldChar w:fldCharType="end"/>
                         </w:r>
-                        <w:bookmarkEnd w:id="5"/>
+                        <w:bookmarkEnd w:id="3"/>
                         <w:r>
                           <w:t xml:space="preserve">: Blokschema </w:t>
                         </w:r>
@@ -2010,14 +1992,35 @@
       </w:r>
     </w:p>
     <w:p>
+      <w:r>
+        <w:t xml:space="preserve">De </w:t>
+      </w:r>
+      <w:proofErr w:type="spellStart"/>
+      <w:r>
+        <w:t>printf</w:t>
+      </w:r>
+      <w:proofErr w:type="spellEnd"/>
+      <w:r>
+        <w:t xml:space="preserve"> functie regelt het formateren van de tekst en roept de functie </w:t>
+      </w:r>
+      <w:proofErr w:type="spellStart"/>
+      <w:r>
+        <w:t>putch</w:t>
+      </w:r>
+      <w:proofErr w:type="spellEnd"/>
+      <w:r>
+        <w:t xml:space="preserve">() aan om dan daadwerkelijk elke byte te versturen. Standaard is deze functie leeg en moet dan nog worden geprogrammeerd om bij het project te passen waar je de functie voor wilt gebruiken. </w:t>
+      </w:r>
+    </w:p>
+    <w:p>
       <w:pPr>
         <w:pStyle w:val="Heading2"/>
       </w:pPr>
-      <w:bookmarkStart w:id="6" w:name="_Toc498286842"/>
+      <w:bookmarkStart w:id="4" w:name="_Toc498286842"/>
       <w:r>
         <w:t>Flowcharts</w:t>
       </w:r>
-      <w:bookmarkEnd w:id="6"/>
+      <w:bookmarkEnd w:id="4"/>
     </w:p>
     <w:p/>
     <w:p>
@@ -2068,7 +2071,10 @@
         </w:drawing>
       </w:r>
     </w:p>
-    <w:p/>
+    <w:p>
+      <w:bookmarkStart w:id="5" w:name="_GoBack"/>
+      <w:bookmarkEnd w:id="5"/>
+    </w:p>
     <w:p/>
     <w:p/>
     <w:p>
@@ -2080,12 +2086,12 @@
       <w:pPr>
         <w:pStyle w:val="Heading1"/>
       </w:pPr>
-      <w:bookmarkStart w:id="7" w:name="_Toc498286845"/>
+      <w:bookmarkStart w:id="6" w:name="_Toc498286845"/>
       <w:r>
         <w:lastRenderedPageBreak/>
         <w:t>Implementatie</w:t>
       </w:r>
-      <w:bookmarkEnd w:id="7"/>
+      <w:bookmarkEnd w:id="6"/>
     </w:p>
     <w:p>
       <w:r>
@@ -2096,12 +2102,12 @@
       <w:pPr>
         <w:pStyle w:val="Heading1"/>
       </w:pPr>
-      <w:bookmarkStart w:id="8" w:name="_Toc498286846"/>
+      <w:bookmarkStart w:id="7" w:name="_Toc498286846"/>
       <w:r>
         <w:lastRenderedPageBreak/>
         <w:t>Evaluatie</w:t>
       </w:r>
-      <w:bookmarkEnd w:id="8"/>
+      <w:bookmarkEnd w:id="7"/>
     </w:p>
     <w:p>
       <w:r>
@@ -3297,7 +3303,7 @@
 </file>
 
 <file path=customXml/itemProps2.xml><?xml version="1.0" encoding="utf-8"?>
-<ds:datastoreItem xmlns:ds="http://schemas.openxmlformats.org/officeDocument/2006/customXml" ds:itemID="{89C4BBF8-28C8-4BB4-A160-806C85A0FDBF}">
+<ds:datastoreItem xmlns:ds="http://schemas.openxmlformats.org/officeDocument/2006/customXml" ds:itemID="{F43FAD6C-B43C-4BEF-ADBB-AA72C6BE2224}">
   <ds:schemaRefs>
     <ds:schemaRef ds:uri="http://schemas.openxmlformats.org/officeDocument/2006/bibliography"/>
   </ds:schemaRefs>

</xml_diff>

<commit_message>
fixed code, implementatie added to report
</commit_message>
<xml_diff>
--- a/Documenten/Opdracht 3.docx
+++ b/Documenten/Opdracht 3.docx
@@ -1869,6 +1869,9 @@
                                 <w:t>1</w:t>
                               </w:r>
                               <w:r>
+                                <w:rPr>
+                                  <w:noProof/>
+                                </w:rPr>
                                 <w:fldChar w:fldCharType="end"/>
                               </w:r>
                               <w:bookmarkEnd w:id="2"/>
@@ -1952,6 +1955,9 @@
                           <w:t>1</w:t>
                         </w:r>
                         <w:r>
+                          <w:rPr>
+                            <w:noProof/>
+                          </w:rPr>
                           <w:fldChar w:fldCharType="end"/>
                         </w:r>
                         <w:bookmarkEnd w:id="3"/>
@@ -2011,6 +2017,51 @@
       <w:r>
         <w:t xml:space="preserve">() aan om dan daadwerkelijk elke byte te versturen. Standaard is deze functie leeg en moet dan nog worden geprogrammeerd om bij het project te passen waar je de functie voor wilt gebruiken. </w:t>
       </w:r>
+    </w:p>
+    <w:p/>
+    <w:p>
+      <m:oMathPara>
+        <m:oMath>
+          <m:r>
+            <w:rPr>
+              <w:rFonts w:ascii="Cambria Math" w:hAnsi="Cambria Math"/>
+            </w:rPr>
+            <m:t xml:space="preserve">SPBRGx= </m:t>
+          </m:r>
+          <m:f>
+            <m:fPr>
+              <m:ctrlPr>
+                <w:rPr>
+                  <w:rFonts w:ascii="Cambria Math" w:hAnsi="Cambria Math"/>
+                  <w:i/>
+                </w:rPr>
+              </m:ctrlPr>
+            </m:fPr>
+            <m:num>
+              <m:r>
+                <w:rPr>
+                  <w:rFonts w:ascii="Cambria Math" w:hAnsi="Cambria Math"/>
+                </w:rPr>
+                <m:t>8.000.000</m:t>
+              </m:r>
+            </m:num>
+            <m:den>
+              <m:r>
+                <w:rPr>
+                  <w:rFonts w:ascii="Cambria Math" w:hAnsi="Cambria Math"/>
+                </w:rPr>
+                <m:t>BAUDRATE*64</m:t>
+              </m:r>
+            </m:den>
+          </m:f>
+          <m:r>
+            <w:rPr>
+              <w:rFonts w:ascii="Cambria Math" w:hAnsi="Cambria Math"/>
+            </w:rPr>
+            <m:t>-1</m:t>
+          </m:r>
+        </m:oMath>
+      </m:oMathPara>
     </w:p>
     <w:p>
       <w:pPr>
@@ -2071,27 +2122,2839 @@
         </w:drawing>
       </w:r>
     </w:p>
-    <w:p>
-      <w:bookmarkStart w:id="5" w:name="_GoBack"/>
-      <w:bookmarkEnd w:id="5"/>
-    </w:p>
     <w:p/>
-    <w:p/>
-    <w:p>
-      <w:r>
-        <w:br w:type="page"/>
-      </w:r>
-    </w:p>
     <w:p>
       <w:pPr>
         <w:pStyle w:val="Heading1"/>
       </w:pPr>
-      <w:bookmarkStart w:id="6" w:name="_Toc498286845"/>
+      <w:bookmarkStart w:id="5" w:name="_Toc498286845"/>
+      <w:bookmarkStart w:id="6" w:name="_GoBack"/>
+      <w:bookmarkEnd w:id="6"/>
       <w:r>
         <w:lastRenderedPageBreak/>
         <w:t>Implementatie</w:t>
       </w:r>
-      <w:bookmarkEnd w:id="6"/>
+      <w:bookmarkEnd w:id="5"/>
+    </w:p>
+    <w:p>
+      <w:pPr>
+        <w:numPr>
+          <w:ilvl w:val="0"/>
+          <w:numId w:val="2"/>
+        </w:numPr>
+        <w:pBdr>
+          <w:left w:val="single" w:sz="18" w:space="0" w:color="6CE26C"/>
+        </w:pBdr>
+        <w:shd w:val="clear" w:color="auto" w:fill="FFFFFF"/>
+        <w:spacing w:beforeAutospacing="1" w:after="0" w:afterAutospacing="1" w:line="210" w:lineRule="atLeast"/>
+        <w:rPr>
+          <w:rFonts w:ascii="Consolas" w:eastAsia="Times New Roman" w:hAnsi="Consolas" w:cs="Times New Roman"/>
+          <w:color w:val="5C5C5C"/>
+          <w:sz w:val="18"/>
+          <w:szCs w:val="18"/>
+          <w:lang w:val="en-US"/>
+        </w:rPr>
+      </w:pPr>
+      <w:r>
+        <w:rPr>
+          <w:rFonts w:ascii="Consolas" w:eastAsia="Times New Roman" w:hAnsi="Consolas" w:cs="Times New Roman"/>
+          <w:color w:val="008200"/>
+          <w:sz w:val="18"/>
+          <w:szCs w:val="18"/>
+          <w:bdr w:val="none" w:sz="0" w:space="0" w:color="auto" w:frame="1"/>
+          <w:lang w:val="en-US"/>
+        </w:rPr>
+        <w:t>/*</w:t>
+      </w:r>
+      <w:r>
+        <w:rPr>
+          <w:rFonts w:ascii="Consolas" w:eastAsia="Times New Roman" w:hAnsi="Consolas" w:cs="Times New Roman"/>
+          <w:color w:val="000000"/>
+          <w:sz w:val="18"/>
+          <w:szCs w:val="18"/>
+          <w:bdr w:val="none" w:sz="0" w:space="0" w:color="auto" w:frame="1"/>
+          <w:lang w:val="en-US"/>
+        </w:rPr>
+        <w:t> </w:t>
+      </w:r>
+    </w:p>
+    <w:p>
+      <w:pPr>
+        <w:numPr>
+          <w:ilvl w:val="0"/>
+          <w:numId w:val="2"/>
+        </w:numPr>
+        <w:pBdr>
+          <w:left w:val="single" w:sz="18" w:space="0" w:color="6CE26C"/>
+        </w:pBdr>
+        <w:shd w:val="clear" w:color="auto" w:fill="F8F8F8"/>
+        <w:spacing w:beforeAutospacing="1" w:after="0" w:afterAutospacing="1" w:line="210" w:lineRule="atLeast"/>
+        <w:rPr>
+          <w:rFonts w:ascii="Consolas" w:eastAsia="Times New Roman" w:hAnsi="Consolas" w:cs="Times New Roman"/>
+          <w:color w:val="5C5C5C"/>
+          <w:sz w:val="18"/>
+          <w:szCs w:val="18"/>
+          <w:lang w:val="en-US"/>
+        </w:rPr>
+      </w:pPr>
+      <w:r>
+        <w:rPr>
+          <w:rFonts w:ascii="Consolas" w:eastAsia="Times New Roman" w:hAnsi="Consolas" w:cs="Times New Roman"/>
+          <w:color w:val="008200"/>
+          <w:sz w:val="18"/>
+          <w:szCs w:val="18"/>
+          <w:bdr w:val="none" w:sz="0" w:space="0" w:color="auto" w:frame="1"/>
+          <w:lang w:val="en-US"/>
+        </w:rPr>
+        <w:t> *  Embedded Programming 2018</w:t>
+      </w:r>
+      <w:r>
+        <w:rPr>
+          <w:rFonts w:ascii="Consolas" w:eastAsia="Times New Roman" w:hAnsi="Consolas" w:cs="Times New Roman"/>
+          <w:color w:val="000000"/>
+          <w:sz w:val="18"/>
+          <w:szCs w:val="18"/>
+          <w:bdr w:val="none" w:sz="0" w:space="0" w:color="auto" w:frame="1"/>
+          <w:lang w:val="en-US"/>
+        </w:rPr>
+        <w:t> </w:t>
+      </w:r>
+    </w:p>
+    <w:p>
+      <w:pPr>
+        <w:numPr>
+          <w:ilvl w:val="0"/>
+          <w:numId w:val="2"/>
+        </w:numPr>
+        <w:pBdr>
+          <w:left w:val="single" w:sz="18" w:space="0" w:color="6CE26C"/>
+        </w:pBdr>
+        <w:shd w:val="clear" w:color="auto" w:fill="FFFFFF"/>
+        <w:spacing w:beforeAutospacing="1" w:after="0" w:afterAutospacing="1" w:line="210" w:lineRule="atLeast"/>
+        <w:rPr>
+          <w:rFonts w:ascii="Consolas" w:eastAsia="Times New Roman" w:hAnsi="Consolas" w:cs="Times New Roman"/>
+          <w:color w:val="5C5C5C"/>
+          <w:sz w:val="18"/>
+          <w:szCs w:val="18"/>
+          <w:lang w:val="en-US"/>
+        </w:rPr>
+      </w:pPr>
+      <w:r>
+        <w:rPr>
+          <w:rFonts w:ascii="Consolas" w:eastAsia="Times New Roman" w:hAnsi="Consolas" w:cs="Times New Roman"/>
+          <w:color w:val="008200"/>
+          <w:sz w:val="18"/>
+          <w:szCs w:val="18"/>
+          <w:bdr w:val="none" w:sz="0" w:space="0" w:color="auto" w:frame="1"/>
+          <w:lang w:val="en-US"/>
+        </w:rPr>
+        <w:t> *</w:t>
+      </w:r>
+      <w:r>
+        <w:rPr>
+          <w:rFonts w:ascii="Consolas" w:eastAsia="Times New Roman" w:hAnsi="Consolas" w:cs="Times New Roman"/>
+          <w:color w:val="000000"/>
+          <w:sz w:val="18"/>
+          <w:szCs w:val="18"/>
+          <w:bdr w:val="none" w:sz="0" w:space="0" w:color="auto" w:frame="1"/>
+          <w:lang w:val="en-US"/>
+        </w:rPr>
+        <w:t> </w:t>
+      </w:r>
+    </w:p>
+    <w:p>
+      <w:pPr>
+        <w:numPr>
+          <w:ilvl w:val="0"/>
+          <w:numId w:val="2"/>
+        </w:numPr>
+        <w:pBdr>
+          <w:left w:val="single" w:sz="18" w:space="0" w:color="6CE26C"/>
+        </w:pBdr>
+        <w:shd w:val="clear" w:color="auto" w:fill="F8F8F8"/>
+        <w:spacing w:beforeAutospacing="1" w:after="0" w:afterAutospacing="1" w:line="210" w:lineRule="atLeast"/>
+        <w:rPr>
+          <w:rFonts w:ascii="Consolas" w:eastAsia="Times New Roman" w:hAnsi="Consolas" w:cs="Times New Roman"/>
+          <w:color w:val="5C5C5C"/>
+          <w:sz w:val="18"/>
+          <w:szCs w:val="18"/>
+          <w:lang w:val="en-US"/>
+        </w:rPr>
+      </w:pPr>
+      <w:r>
+        <w:rPr>
+          <w:rFonts w:ascii="Consolas" w:eastAsia="Times New Roman" w:hAnsi="Consolas" w:cs="Times New Roman"/>
+          <w:color w:val="008200"/>
+          <w:sz w:val="18"/>
+          <w:szCs w:val="18"/>
+          <w:bdr w:val="none" w:sz="0" w:space="0" w:color="auto" w:frame="1"/>
+          <w:lang w:val="en-US"/>
+        </w:rPr>
+        <w:t> *  </w:t>
+      </w:r>
+      <w:proofErr w:type="spellStart"/>
+      <w:r>
+        <w:rPr>
+          <w:rFonts w:ascii="Consolas" w:eastAsia="Times New Roman" w:hAnsi="Consolas" w:cs="Times New Roman"/>
+          <w:color w:val="008200"/>
+          <w:sz w:val="18"/>
+          <w:szCs w:val="18"/>
+          <w:bdr w:val="none" w:sz="0" w:space="0" w:color="auto" w:frame="1"/>
+          <w:lang w:val="en-US"/>
+        </w:rPr>
+        <w:t>Opdracht</w:t>
+      </w:r>
+      <w:proofErr w:type="spellEnd"/>
+      <w:r>
+        <w:rPr>
+          <w:rFonts w:ascii="Consolas" w:eastAsia="Times New Roman" w:hAnsi="Consolas" w:cs="Times New Roman"/>
+          <w:color w:val="008200"/>
+          <w:sz w:val="18"/>
+          <w:szCs w:val="18"/>
+          <w:bdr w:val="none" w:sz="0" w:space="0" w:color="auto" w:frame="1"/>
+          <w:lang w:val="en-US"/>
+        </w:rPr>
+        <w:t>: </w:t>
+      </w:r>
+      <w:proofErr w:type="spellStart"/>
+      <w:r>
+        <w:rPr>
+          <w:rFonts w:ascii="Consolas" w:eastAsia="Times New Roman" w:hAnsi="Consolas" w:cs="Times New Roman"/>
+          <w:color w:val="008200"/>
+          <w:sz w:val="18"/>
+          <w:szCs w:val="18"/>
+          <w:bdr w:val="none" w:sz="0" w:space="0" w:color="auto" w:frame="1"/>
+          <w:lang w:val="en-US"/>
+        </w:rPr>
+        <w:t>Serieuze</w:t>
+      </w:r>
+      <w:proofErr w:type="spellEnd"/>
+      <w:r>
+        <w:rPr>
+          <w:rFonts w:ascii="Consolas" w:eastAsia="Times New Roman" w:hAnsi="Consolas" w:cs="Times New Roman"/>
+          <w:color w:val="008200"/>
+          <w:sz w:val="18"/>
+          <w:szCs w:val="18"/>
+          <w:bdr w:val="none" w:sz="0" w:space="0" w:color="auto" w:frame="1"/>
+          <w:lang w:val="en-US"/>
+        </w:rPr>
+        <w:t> </w:t>
+      </w:r>
+      <w:proofErr w:type="spellStart"/>
+      <w:r>
+        <w:rPr>
+          <w:rFonts w:ascii="Consolas" w:eastAsia="Times New Roman" w:hAnsi="Consolas" w:cs="Times New Roman"/>
+          <w:color w:val="008200"/>
+          <w:sz w:val="18"/>
+          <w:szCs w:val="18"/>
+          <w:bdr w:val="none" w:sz="0" w:space="0" w:color="auto" w:frame="1"/>
+          <w:lang w:val="en-US"/>
+        </w:rPr>
+        <w:t>Communicatie</w:t>
+      </w:r>
+      <w:proofErr w:type="spellEnd"/>
+      <w:r>
+        <w:rPr>
+          <w:rFonts w:ascii="Consolas" w:eastAsia="Times New Roman" w:hAnsi="Consolas" w:cs="Times New Roman"/>
+          <w:color w:val="000000"/>
+          <w:sz w:val="18"/>
+          <w:szCs w:val="18"/>
+          <w:bdr w:val="none" w:sz="0" w:space="0" w:color="auto" w:frame="1"/>
+          <w:lang w:val="en-US"/>
+        </w:rPr>
+        <w:t> </w:t>
+      </w:r>
+    </w:p>
+    <w:p>
+      <w:pPr>
+        <w:numPr>
+          <w:ilvl w:val="0"/>
+          <w:numId w:val="2"/>
+        </w:numPr>
+        <w:pBdr>
+          <w:left w:val="single" w:sz="18" w:space="0" w:color="6CE26C"/>
+        </w:pBdr>
+        <w:shd w:val="clear" w:color="auto" w:fill="FFFFFF"/>
+        <w:spacing w:beforeAutospacing="1" w:after="0" w:afterAutospacing="1" w:line="210" w:lineRule="atLeast"/>
+        <w:rPr>
+          <w:rFonts w:ascii="Consolas" w:eastAsia="Times New Roman" w:hAnsi="Consolas" w:cs="Times New Roman"/>
+          <w:color w:val="5C5C5C"/>
+          <w:sz w:val="18"/>
+          <w:szCs w:val="18"/>
+          <w:lang w:val="en-US"/>
+        </w:rPr>
+      </w:pPr>
+      <w:r>
+        <w:rPr>
+          <w:rFonts w:ascii="Consolas" w:eastAsia="Times New Roman" w:hAnsi="Consolas" w:cs="Times New Roman"/>
+          <w:color w:val="008200"/>
+          <w:sz w:val="18"/>
+          <w:szCs w:val="18"/>
+          <w:bdr w:val="none" w:sz="0" w:space="0" w:color="auto" w:frame="1"/>
+          <w:lang w:val="en-US"/>
+        </w:rPr>
+        <w:t> *</w:t>
+      </w:r>
+      <w:r>
+        <w:rPr>
+          <w:rFonts w:ascii="Consolas" w:eastAsia="Times New Roman" w:hAnsi="Consolas" w:cs="Times New Roman"/>
+          <w:color w:val="000000"/>
+          <w:sz w:val="18"/>
+          <w:szCs w:val="18"/>
+          <w:bdr w:val="none" w:sz="0" w:space="0" w:color="auto" w:frame="1"/>
+          <w:lang w:val="en-US"/>
+        </w:rPr>
+        <w:t> </w:t>
+      </w:r>
+    </w:p>
+    <w:p>
+      <w:pPr>
+        <w:numPr>
+          <w:ilvl w:val="0"/>
+          <w:numId w:val="2"/>
+        </w:numPr>
+        <w:pBdr>
+          <w:left w:val="single" w:sz="18" w:space="0" w:color="6CE26C"/>
+        </w:pBdr>
+        <w:shd w:val="clear" w:color="auto" w:fill="F8F8F8"/>
+        <w:spacing w:beforeAutospacing="1" w:after="0" w:afterAutospacing="1" w:line="210" w:lineRule="atLeast"/>
+        <w:rPr>
+          <w:rFonts w:ascii="Consolas" w:eastAsia="Times New Roman" w:hAnsi="Consolas" w:cs="Times New Roman"/>
+          <w:color w:val="5C5C5C"/>
+          <w:sz w:val="18"/>
+          <w:szCs w:val="18"/>
+          <w:lang w:val="en-US"/>
+        </w:rPr>
+      </w:pPr>
+      <w:r>
+        <w:rPr>
+          <w:rFonts w:ascii="Consolas" w:eastAsia="Times New Roman" w:hAnsi="Consolas" w:cs="Times New Roman"/>
+          <w:color w:val="008200"/>
+          <w:sz w:val="18"/>
+          <w:szCs w:val="18"/>
+          <w:bdr w:val="none" w:sz="0" w:space="0" w:color="auto" w:frame="1"/>
+          <w:lang w:val="en-US"/>
+        </w:rPr>
+        <w:t> *  Code by </w:t>
+      </w:r>
+      <w:r>
+        <w:rPr>
+          <w:rFonts w:ascii="Consolas" w:eastAsia="Times New Roman" w:hAnsi="Consolas" w:cs="Times New Roman"/>
+          <w:color w:val="000000"/>
+          <w:sz w:val="18"/>
+          <w:szCs w:val="18"/>
+          <w:bdr w:val="none" w:sz="0" w:space="0" w:color="auto" w:frame="1"/>
+          <w:lang w:val="en-US"/>
+        </w:rPr>
+        <w:t> </w:t>
+      </w:r>
+    </w:p>
+    <w:p>
+      <w:pPr>
+        <w:numPr>
+          <w:ilvl w:val="0"/>
+          <w:numId w:val="2"/>
+        </w:numPr>
+        <w:pBdr>
+          <w:left w:val="single" w:sz="18" w:space="0" w:color="6CE26C"/>
+        </w:pBdr>
+        <w:shd w:val="clear" w:color="auto" w:fill="FFFFFF"/>
+        <w:spacing w:beforeAutospacing="1" w:after="0" w:afterAutospacing="1" w:line="210" w:lineRule="atLeast"/>
+        <w:rPr>
+          <w:rFonts w:ascii="Consolas" w:eastAsia="Times New Roman" w:hAnsi="Consolas" w:cs="Times New Roman"/>
+          <w:color w:val="5C5C5C"/>
+          <w:sz w:val="18"/>
+          <w:szCs w:val="18"/>
+          <w:lang w:val="en-US"/>
+        </w:rPr>
+      </w:pPr>
+      <w:r>
+        <w:rPr>
+          <w:rFonts w:ascii="Consolas" w:eastAsia="Times New Roman" w:hAnsi="Consolas" w:cs="Times New Roman"/>
+          <w:color w:val="008200"/>
+          <w:sz w:val="18"/>
+          <w:szCs w:val="18"/>
+          <w:bdr w:val="none" w:sz="0" w:space="0" w:color="auto" w:frame="1"/>
+          <w:lang w:val="en-US"/>
+        </w:rPr>
+        <w:t> *      - Zeno Scheltens</w:t>
+      </w:r>
+      <w:r>
+        <w:rPr>
+          <w:rFonts w:ascii="Consolas" w:eastAsia="Times New Roman" w:hAnsi="Consolas" w:cs="Times New Roman"/>
+          <w:color w:val="000000"/>
+          <w:sz w:val="18"/>
+          <w:szCs w:val="18"/>
+          <w:bdr w:val="none" w:sz="0" w:space="0" w:color="auto" w:frame="1"/>
+          <w:lang w:val="en-US"/>
+        </w:rPr>
+        <w:t> </w:t>
+      </w:r>
+    </w:p>
+    <w:p>
+      <w:pPr>
+        <w:numPr>
+          <w:ilvl w:val="0"/>
+          <w:numId w:val="2"/>
+        </w:numPr>
+        <w:pBdr>
+          <w:left w:val="single" w:sz="18" w:space="0" w:color="6CE26C"/>
+        </w:pBdr>
+        <w:shd w:val="clear" w:color="auto" w:fill="F8F8F8"/>
+        <w:spacing w:beforeAutospacing="1" w:after="0" w:afterAutospacing="1" w:line="210" w:lineRule="atLeast"/>
+        <w:rPr>
+          <w:rFonts w:ascii="Consolas" w:eastAsia="Times New Roman" w:hAnsi="Consolas" w:cs="Times New Roman"/>
+          <w:color w:val="5C5C5C"/>
+          <w:sz w:val="18"/>
+          <w:szCs w:val="18"/>
+          <w:lang w:val="en-US"/>
+        </w:rPr>
+      </w:pPr>
+      <w:r>
+        <w:rPr>
+          <w:rFonts w:ascii="Consolas" w:eastAsia="Times New Roman" w:hAnsi="Consolas" w:cs="Times New Roman"/>
+          <w:color w:val="008200"/>
+          <w:sz w:val="18"/>
+          <w:szCs w:val="18"/>
+          <w:bdr w:val="none" w:sz="0" w:space="0" w:color="auto" w:frame="1"/>
+          <w:lang w:val="en-US"/>
+        </w:rPr>
+        <w:t> *      - Kit Yi Feng</w:t>
+      </w:r>
+      <w:r>
+        <w:rPr>
+          <w:rFonts w:ascii="Consolas" w:eastAsia="Times New Roman" w:hAnsi="Consolas" w:cs="Times New Roman"/>
+          <w:color w:val="000000"/>
+          <w:sz w:val="18"/>
+          <w:szCs w:val="18"/>
+          <w:bdr w:val="none" w:sz="0" w:space="0" w:color="auto" w:frame="1"/>
+          <w:lang w:val="en-US"/>
+        </w:rPr>
+        <w:t> </w:t>
+      </w:r>
+    </w:p>
+    <w:p>
+      <w:pPr>
+        <w:numPr>
+          <w:ilvl w:val="0"/>
+          <w:numId w:val="2"/>
+        </w:numPr>
+        <w:pBdr>
+          <w:left w:val="single" w:sz="18" w:space="0" w:color="6CE26C"/>
+        </w:pBdr>
+        <w:shd w:val="clear" w:color="auto" w:fill="FFFFFF"/>
+        <w:spacing w:beforeAutospacing="1" w:after="0" w:afterAutospacing="1" w:line="210" w:lineRule="atLeast"/>
+        <w:rPr>
+          <w:rFonts w:ascii="Consolas" w:eastAsia="Times New Roman" w:hAnsi="Consolas" w:cs="Times New Roman"/>
+          <w:color w:val="5C5C5C"/>
+          <w:sz w:val="18"/>
+          <w:szCs w:val="18"/>
+          <w:lang w:val="en-US"/>
+        </w:rPr>
+      </w:pPr>
+      <w:r>
+        <w:rPr>
+          <w:rFonts w:ascii="Consolas" w:eastAsia="Times New Roman" w:hAnsi="Consolas" w:cs="Times New Roman"/>
+          <w:color w:val="008200"/>
+          <w:sz w:val="18"/>
+          <w:szCs w:val="18"/>
+          <w:bdr w:val="none" w:sz="0" w:space="0" w:color="auto" w:frame="1"/>
+          <w:lang w:val="en-US"/>
+        </w:rPr>
+        <w:t> *</w:t>
+      </w:r>
+      <w:r>
+        <w:rPr>
+          <w:rFonts w:ascii="Consolas" w:eastAsia="Times New Roman" w:hAnsi="Consolas" w:cs="Times New Roman"/>
+          <w:color w:val="000000"/>
+          <w:sz w:val="18"/>
+          <w:szCs w:val="18"/>
+          <w:bdr w:val="none" w:sz="0" w:space="0" w:color="auto" w:frame="1"/>
+          <w:lang w:val="en-US"/>
+        </w:rPr>
+        <w:t> </w:t>
+      </w:r>
+    </w:p>
+    <w:p>
+      <w:pPr>
+        <w:numPr>
+          <w:ilvl w:val="0"/>
+          <w:numId w:val="2"/>
+        </w:numPr>
+        <w:pBdr>
+          <w:left w:val="single" w:sz="18" w:space="0" w:color="6CE26C"/>
+        </w:pBdr>
+        <w:shd w:val="clear" w:color="auto" w:fill="F8F8F8"/>
+        <w:spacing w:beforeAutospacing="1" w:after="0" w:afterAutospacing="1" w:line="210" w:lineRule="atLeast"/>
+        <w:rPr>
+          <w:rFonts w:ascii="Consolas" w:eastAsia="Times New Roman" w:hAnsi="Consolas" w:cs="Times New Roman"/>
+          <w:color w:val="5C5C5C"/>
+          <w:sz w:val="18"/>
+          <w:szCs w:val="18"/>
+          <w:lang w:val="en-US"/>
+        </w:rPr>
+      </w:pPr>
+      <w:r>
+        <w:rPr>
+          <w:rFonts w:ascii="Consolas" w:eastAsia="Times New Roman" w:hAnsi="Consolas" w:cs="Times New Roman"/>
+          <w:color w:val="008200"/>
+          <w:sz w:val="18"/>
+          <w:szCs w:val="18"/>
+          <w:bdr w:val="none" w:sz="0" w:space="0" w:color="auto" w:frame="1"/>
+          <w:lang w:val="en-US"/>
+        </w:rPr>
+        <w:t> */</w:t>
+      </w:r>
+      <w:r>
+        <w:rPr>
+          <w:rFonts w:ascii="Consolas" w:eastAsia="Times New Roman" w:hAnsi="Consolas" w:cs="Times New Roman"/>
+          <w:color w:val="000000"/>
+          <w:sz w:val="18"/>
+          <w:szCs w:val="18"/>
+          <w:bdr w:val="none" w:sz="0" w:space="0" w:color="auto" w:frame="1"/>
+          <w:lang w:val="en-US"/>
+        </w:rPr>
+        <w:t>  </w:t>
+      </w:r>
+    </w:p>
+    <w:p>
+      <w:pPr>
+        <w:numPr>
+          <w:ilvl w:val="0"/>
+          <w:numId w:val="2"/>
+        </w:numPr>
+        <w:pBdr>
+          <w:left w:val="single" w:sz="18" w:space="0" w:color="6CE26C"/>
+        </w:pBdr>
+        <w:shd w:val="clear" w:color="auto" w:fill="FFFFFF"/>
+        <w:spacing w:beforeAutospacing="1" w:after="0" w:afterAutospacing="1" w:line="210" w:lineRule="atLeast"/>
+        <w:rPr>
+          <w:rFonts w:ascii="Consolas" w:eastAsia="Times New Roman" w:hAnsi="Consolas" w:cs="Times New Roman"/>
+          <w:color w:val="5C5C5C"/>
+          <w:sz w:val="18"/>
+          <w:szCs w:val="18"/>
+          <w:lang w:val="en-US"/>
+        </w:rPr>
+      </w:pPr>
+      <w:r>
+        <w:rPr>
+          <w:rFonts w:ascii="Consolas" w:eastAsia="Times New Roman" w:hAnsi="Consolas" w:cs="Times New Roman"/>
+          <w:color w:val="000000"/>
+          <w:sz w:val="18"/>
+          <w:szCs w:val="18"/>
+          <w:bdr w:val="none" w:sz="0" w:space="0" w:color="auto" w:frame="1"/>
+          <w:lang w:val="en-US"/>
+        </w:rPr>
+        <w:t>  </w:t>
+      </w:r>
+    </w:p>
+    <w:p>
+      <w:pPr>
+        <w:numPr>
+          <w:ilvl w:val="0"/>
+          <w:numId w:val="2"/>
+        </w:numPr>
+        <w:pBdr>
+          <w:left w:val="single" w:sz="18" w:space="0" w:color="6CE26C"/>
+        </w:pBdr>
+        <w:shd w:val="clear" w:color="auto" w:fill="F8F8F8"/>
+        <w:spacing w:beforeAutospacing="1" w:after="0" w:afterAutospacing="1" w:line="210" w:lineRule="atLeast"/>
+        <w:rPr>
+          <w:rFonts w:ascii="Consolas" w:eastAsia="Times New Roman" w:hAnsi="Consolas" w:cs="Times New Roman"/>
+          <w:color w:val="5C5C5C"/>
+          <w:sz w:val="18"/>
+          <w:szCs w:val="18"/>
+          <w:lang w:val="en-US"/>
+        </w:rPr>
+      </w:pPr>
+      <w:r>
+        <w:rPr>
+          <w:rFonts w:ascii="Consolas" w:eastAsia="Times New Roman" w:hAnsi="Consolas" w:cs="Times New Roman"/>
+          <w:color w:val="808080"/>
+          <w:sz w:val="18"/>
+          <w:szCs w:val="18"/>
+          <w:bdr w:val="none" w:sz="0" w:space="0" w:color="auto" w:frame="1"/>
+          <w:lang w:val="en-US"/>
+        </w:rPr>
+        <w:t>#include &lt;</w:t>
+      </w:r>
+      <w:proofErr w:type="spellStart"/>
+      <w:r>
+        <w:rPr>
+          <w:rFonts w:ascii="Consolas" w:eastAsia="Times New Roman" w:hAnsi="Consolas" w:cs="Times New Roman"/>
+          <w:color w:val="808080"/>
+          <w:sz w:val="18"/>
+          <w:szCs w:val="18"/>
+          <w:bdr w:val="none" w:sz="0" w:space="0" w:color="auto" w:frame="1"/>
+          <w:lang w:val="en-US"/>
+        </w:rPr>
+        <w:t>stdio.h</w:t>
+      </w:r>
+      <w:proofErr w:type="spellEnd"/>
+      <w:r>
+        <w:rPr>
+          <w:rFonts w:ascii="Consolas" w:eastAsia="Times New Roman" w:hAnsi="Consolas" w:cs="Times New Roman"/>
+          <w:color w:val="808080"/>
+          <w:sz w:val="18"/>
+          <w:szCs w:val="18"/>
+          <w:bdr w:val="none" w:sz="0" w:space="0" w:color="auto" w:frame="1"/>
+          <w:lang w:val="en-US"/>
+        </w:rPr>
+        <w:t>&gt;</w:t>
+      </w:r>
+      <w:r>
+        <w:rPr>
+          <w:rFonts w:ascii="Consolas" w:eastAsia="Times New Roman" w:hAnsi="Consolas" w:cs="Times New Roman"/>
+          <w:color w:val="000000"/>
+          <w:sz w:val="18"/>
+          <w:szCs w:val="18"/>
+          <w:bdr w:val="none" w:sz="0" w:space="0" w:color="auto" w:frame="1"/>
+          <w:lang w:val="en-US"/>
+        </w:rPr>
+        <w:t>  </w:t>
+      </w:r>
+    </w:p>
+    <w:p>
+      <w:pPr>
+        <w:numPr>
+          <w:ilvl w:val="0"/>
+          <w:numId w:val="2"/>
+        </w:numPr>
+        <w:pBdr>
+          <w:left w:val="single" w:sz="18" w:space="0" w:color="6CE26C"/>
+        </w:pBdr>
+        <w:shd w:val="clear" w:color="auto" w:fill="FFFFFF"/>
+        <w:spacing w:beforeAutospacing="1" w:after="0" w:afterAutospacing="1" w:line="210" w:lineRule="atLeast"/>
+        <w:rPr>
+          <w:rFonts w:ascii="Consolas" w:eastAsia="Times New Roman" w:hAnsi="Consolas" w:cs="Times New Roman"/>
+          <w:color w:val="5C5C5C"/>
+          <w:sz w:val="18"/>
+          <w:szCs w:val="18"/>
+          <w:lang w:val="en-US"/>
+        </w:rPr>
+      </w:pPr>
+      <w:r>
+        <w:rPr>
+          <w:rFonts w:ascii="Consolas" w:eastAsia="Times New Roman" w:hAnsi="Consolas" w:cs="Times New Roman"/>
+          <w:color w:val="808080"/>
+          <w:sz w:val="18"/>
+          <w:szCs w:val="18"/>
+          <w:bdr w:val="none" w:sz="0" w:space="0" w:color="auto" w:frame="1"/>
+          <w:lang w:val="en-US"/>
+        </w:rPr>
+        <w:t>#include &lt;</w:t>
+      </w:r>
+      <w:proofErr w:type="spellStart"/>
+      <w:r>
+        <w:rPr>
+          <w:rFonts w:ascii="Consolas" w:eastAsia="Times New Roman" w:hAnsi="Consolas" w:cs="Times New Roman"/>
+          <w:color w:val="808080"/>
+          <w:sz w:val="18"/>
+          <w:szCs w:val="18"/>
+          <w:bdr w:val="none" w:sz="0" w:space="0" w:color="auto" w:frame="1"/>
+          <w:lang w:val="en-US"/>
+        </w:rPr>
+        <w:t>xc.h</w:t>
+      </w:r>
+      <w:proofErr w:type="spellEnd"/>
+      <w:r>
+        <w:rPr>
+          <w:rFonts w:ascii="Consolas" w:eastAsia="Times New Roman" w:hAnsi="Consolas" w:cs="Times New Roman"/>
+          <w:color w:val="808080"/>
+          <w:sz w:val="18"/>
+          <w:szCs w:val="18"/>
+          <w:bdr w:val="none" w:sz="0" w:space="0" w:color="auto" w:frame="1"/>
+          <w:lang w:val="en-US"/>
+        </w:rPr>
+        <w:t>&gt;</w:t>
+      </w:r>
+      <w:r>
+        <w:rPr>
+          <w:rFonts w:ascii="Consolas" w:eastAsia="Times New Roman" w:hAnsi="Consolas" w:cs="Times New Roman"/>
+          <w:color w:val="000000"/>
+          <w:sz w:val="18"/>
+          <w:szCs w:val="18"/>
+          <w:bdr w:val="none" w:sz="0" w:space="0" w:color="auto" w:frame="1"/>
+          <w:lang w:val="en-US"/>
+        </w:rPr>
+        <w:t>  </w:t>
+      </w:r>
+    </w:p>
+    <w:p>
+      <w:pPr>
+        <w:numPr>
+          <w:ilvl w:val="0"/>
+          <w:numId w:val="2"/>
+        </w:numPr>
+        <w:pBdr>
+          <w:left w:val="single" w:sz="18" w:space="0" w:color="6CE26C"/>
+        </w:pBdr>
+        <w:shd w:val="clear" w:color="auto" w:fill="F8F8F8"/>
+        <w:spacing w:beforeAutospacing="1" w:after="0" w:afterAutospacing="1" w:line="210" w:lineRule="atLeast"/>
+        <w:rPr>
+          <w:rFonts w:ascii="Consolas" w:eastAsia="Times New Roman" w:hAnsi="Consolas" w:cs="Times New Roman"/>
+          <w:color w:val="5C5C5C"/>
+          <w:sz w:val="18"/>
+          <w:szCs w:val="18"/>
+          <w:lang w:val="en-US"/>
+        </w:rPr>
+      </w:pPr>
+      <w:r>
+        <w:rPr>
+          <w:rFonts w:ascii="Consolas" w:eastAsia="Times New Roman" w:hAnsi="Consolas" w:cs="Times New Roman"/>
+          <w:color w:val="808080"/>
+          <w:sz w:val="18"/>
+          <w:szCs w:val="18"/>
+          <w:bdr w:val="none" w:sz="0" w:space="0" w:color="auto" w:frame="1"/>
+          <w:lang w:val="en-US"/>
+        </w:rPr>
+        <w:t>#include "</w:t>
+      </w:r>
+      <w:proofErr w:type="spellStart"/>
+      <w:r>
+        <w:rPr>
+          <w:rFonts w:ascii="Consolas" w:eastAsia="Times New Roman" w:hAnsi="Consolas" w:cs="Times New Roman"/>
+          <w:color w:val="808080"/>
+          <w:sz w:val="18"/>
+          <w:szCs w:val="18"/>
+          <w:bdr w:val="none" w:sz="0" w:space="0" w:color="auto" w:frame="1"/>
+          <w:lang w:val="en-US"/>
+        </w:rPr>
+        <w:t>fuses.h</w:t>
+      </w:r>
+      <w:proofErr w:type="spellEnd"/>
+      <w:r>
+        <w:rPr>
+          <w:rFonts w:ascii="Consolas" w:eastAsia="Times New Roman" w:hAnsi="Consolas" w:cs="Times New Roman"/>
+          <w:color w:val="808080"/>
+          <w:sz w:val="18"/>
+          <w:szCs w:val="18"/>
+          <w:bdr w:val="none" w:sz="0" w:space="0" w:color="auto" w:frame="1"/>
+          <w:lang w:val="en-US"/>
+        </w:rPr>
+        <w:t>"</w:t>
+      </w:r>
+      <w:r>
+        <w:rPr>
+          <w:rFonts w:ascii="Consolas" w:eastAsia="Times New Roman" w:hAnsi="Consolas" w:cs="Times New Roman"/>
+          <w:color w:val="000000"/>
+          <w:sz w:val="18"/>
+          <w:szCs w:val="18"/>
+          <w:bdr w:val="none" w:sz="0" w:space="0" w:color="auto" w:frame="1"/>
+          <w:lang w:val="en-US"/>
+        </w:rPr>
+        <w:t>  </w:t>
+      </w:r>
+    </w:p>
+    <w:p>
+      <w:pPr>
+        <w:numPr>
+          <w:ilvl w:val="0"/>
+          <w:numId w:val="2"/>
+        </w:numPr>
+        <w:pBdr>
+          <w:left w:val="single" w:sz="18" w:space="0" w:color="6CE26C"/>
+        </w:pBdr>
+        <w:shd w:val="clear" w:color="auto" w:fill="FFFFFF"/>
+        <w:spacing w:beforeAutospacing="1" w:after="0" w:afterAutospacing="1" w:line="210" w:lineRule="atLeast"/>
+        <w:rPr>
+          <w:rFonts w:ascii="Consolas" w:eastAsia="Times New Roman" w:hAnsi="Consolas" w:cs="Times New Roman"/>
+          <w:color w:val="5C5C5C"/>
+          <w:sz w:val="18"/>
+          <w:szCs w:val="18"/>
+          <w:lang w:val="en-US"/>
+        </w:rPr>
+      </w:pPr>
+      <w:r>
+        <w:rPr>
+          <w:rFonts w:ascii="Consolas" w:eastAsia="Times New Roman" w:hAnsi="Consolas" w:cs="Times New Roman"/>
+          <w:color w:val="000000"/>
+          <w:sz w:val="18"/>
+          <w:szCs w:val="18"/>
+          <w:bdr w:val="none" w:sz="0" w:space="0" w:color="auto" w:frame="1"/>
+          <w:lang w:val="en-US"/>
+        </w:rPr>
+        <w:t>  </w:t>
+      </w:r>
+    </w:p>
+    <w:p>
+      <w:pPr>
+        <w:numPr>
+          <w:ilvl w:val="0"/>
+          <w:numId w:val="2"/>
+        </w:numPr>
+        <w:pBdr>
+          <w:left w:val="single" w:sz="18" w:space="0" w:color="6CE26C"/>
+        </w:pBdr>
+        <w:shd w:val="clear" w:color="auto" w:fill="F8F8F8"/>
+        <w:spacing w:beforeAutospacing="1" w:after="0" w:afterAutospacing="1" w:line="210" w:lineRule="atLeast"/>
+        <w:rPr>
+          <w:rFonts w:ascii="Consolas" w:eastAsia="Times New Roman" w:hAnsi="Consolas" w:cs="Times New Roman"/>
+          <w:color w:val="5C5C5C"/>
+          <w:sz w:val="18"/>
+          <w:szCs w:val="18"/>
+          <w:lang w:val="en-US"/>
+        </w:rPr>
+      </w:pPr>
+      <w:r>
+        <w:rPr>
+          <w:rFonts w:ascii="Consolas" w:eastAsia="Times New Roman" w:hAnsi="Consolas" w:cs="Times New Roman"/>
+          <w:color w:val="808080"/>
+          <w:sz w:val="18"/>
+          <w:szCs w:val="18"/>
+          <w:bdr w:val="none" w:sz="0" w:space="0" w:color="auto" w:frame="1"/>
+          <w:lang w:val="en-US"/>
+        </w:rPr>
+        <w:t>#define _XTAL_FREQ 8000000  // X-</w:t>
+      </w:r>
+      <w:proofErr w:type="spellStart"/>
+      <w:r>
+        <w:rPr>
+          <w:rFonts w:ascii="Consolas" w:eastAsia="Times New Roman" w:hAnsi="Consolas" w:cs="Times New Roman"/>
+          <w:color w:val="808080"/>
+          <w:sz w:val="18"/>
+          <w:szCs w:val="18"/>
+          <w:bdr w:val="none" w:sz="0" w:space="0" w:color="auto" w:frame="1"/>
+          <w:lang w:val="en-US"/>
+        </w:rPr>
+        <w:t>tal</w:t>
+      </w:r>
+      <w:proofErr w:type="spellEnd"/>
+      <w:r>
+        <w:rPr>
+          <w:rFonts w:ascii="Consolas" w:eastAsia="Times New Roman" w:hAnsi="Consolas" w:cs="Times New Roman"/>
+          <w:color w:val="808080"/>
+          <w:sz w:val="18"/>
+          <w:szCs w:val="18"/>
+          <w:bdr w:val="none" w:sz="0" w:space="0" w:color="auto" w:frame="1"/>
+          <w:lang w:val="en-US"/>
+        </w:rPr>
+        <w:t> = 8 MHz</w:t>
+      </w:r>
+      <w:r>
+        <w:rPr>
+          <w:rFonts w:ascii="Consolas" w:eastAsia="Times New Roman" w:hAnsi="Consolas" w:cs="Times New Roman"/>
+          <w:color w:val="000000"/>
+          <w:sz w:val="18"/>
+          <w:szCs w:val="18"/>
+          <w:bdr w:val="none" w:sz="0" w:space="0" w:color="auto" w:frame="1"/>
+          <w:lang w:val="en-US"/>
+        </w:rPr>
+        <w:t>  </w:t>
+      </w:r>
+    </w:p>
+    <w:p>
+      <w:pPr>
+        <w:numPr>
+          <w:ilvl w:val="0"/>
+          <w:numId w:val="2"/>
+        </w:numPr>
+        <w:pBdr>
+          <w:left w:val="single" w:sz="18" w:space="0" w:color="6CE26C"/>
+        </w:pBdr>
+        <w:shd w:val="clear" w:color="auto" w:fill="FFFFFF"/>
+        <w:spacing w:beforeAutospacing="1" w:after="0" w:afterAutospacing="1" w:line="210" w:lineRule="atLeast"/>
+        <w:rPr>
+          <w:rFonts w:ascii="Consolas" w:eastAsia="Times New Roman" w:hAnsi="Consolas" w:cs="Times New Roman"/>
+          <w:color w:val="5C5C5C"/>
+          <w:sz w:val="18"/>
+          <w:szCs w:val="18"/>
+          <w:lang w:val="en-US"/>
+        </w:rPr>
+      </w:pPr>
+      <w:r>
+        <w:rPr>
+          <w:rFonts w:ascii="Consolas" w:eastAsia="Times New Roman" w:hAnsi="Consolas" w:cs="Times New Roman"/>
+          <w:color w:val="000000"/>
+          <w:sz w:val="18"/>
+          <w:szCs w:val="18"/>
+          <w:bdr w:val="none" w:sz="0" w:space="0" w:color="auto" w:frame="1"/>
+          <w:lang w:val="en-US"/>
+        </w:rPr>
+        <w:t>  </w:t>
+      </w:r>
+    </w:p>
+    <w:p>
+      <w:pPr>
+        <w:numPr>
+          <w:ilvl w:val="0"/>
+          <w:numId w:val="2"/>
+        </w:numPr>
+        <w:pBdr>
+          <w:left w:val="single" w:sz="18" w:space="0" w:color="6CE26C"/>
+        </w:pBdr>
+        <w:shd w:val="clear" w:color="auto" w:fill="F8F8F8"/>
+        <w:spacing w:beforeAutospacing="1" w:after="0" w:afterAutospacing="1" w:line="210" w:lineRule="atLeast"/>
+        <w:rPr>
+          <w:rFonts w:ascii="Consolas" w:eastAsia="Times New Roman" w:hAnsi="Consolas" w:cs="Times New Roman"/>
+          <w:color w:val="5C5C5C"/>
+          <w:sz w:val="18"/>
+          <w:szCs w:val="18"/>
+          <w:lang w:val="en-US"/>
+        </w:rPr>
+      </w:pPr>
+      <w:r>
+        <w:rPr>
+          <w:rFonts w:ascii="Consolas" w:eastAsia="Times New Roman" w:hAnsi="Consolas" w:cs="Times New Roman"/>
+          <w:color w:val="008200"/>
+          <w:sz w:val="18"/>
+          <w:szCs w:val="18"/>
+          <w:bdr w:val="none" w:sz="0" w:space="0" w:color="auto" w:frame="1"/>
+          <w:lang w:val="en-US"/>
+        </w:rPr>
+        <w:t>// specific putch() function for this project, needed for printf()</w:t>
+      </w:r>
+      <w:r>
+        <w:rPr>
+          <w:rFonts w:ascii="Consolas" w:eastAsia="Times New Roman" w:hAnsi="Consolas" w:cs="Times New Roman"/>
+          <w:color w:val="000000"/>
+          <w:sz w:val="18"/>
+          <w:szCs w:val="18"/>
+          <w:bdr w:val="none" w:sz="0" w:space="0" w:color="auto" w:frame="1"/>
+          <w:lang w:val="en-US"/>
+        </w:rPr>
+        <w:t>  </w:t>
+      </w:r>
+    </w:p>
+    <w:p>
+      <w:pPr>
+        <w:numPr>
+          <w:ilvl w:val="0"/>
+          <w:numId w:val="2"/>
+        </w:numPr>
+        <w:pBdr>
+          <w:left w:val="single" w:sz="18" w:space="0" w:color="6CE26C"/>
+        </w:pBdr>
+        <w:shd w:val="clear" w:color="auto" w:fill="FFFFFF"/>
+        <w:spacing w:beforeAutospacing="1" w:after="0" w:afterAutospacing="1" w:line="210" w:lineRule="atLeast"/>
+        <w:rPr>
+          <w:rFonts w:ascii="Consolas" w:eastAsia="Times New Roman" w:hAnsi="Consolas" w:cs="Times New Roman"/>
+          <w:color w:val="5C5C5C"/>
+          <w:sz w:val="18"/>
+          <w:szCs w:val="18"/>
+          <w:lang w:val="en-US"/>
+        </w:rPr>
+      </w:pPr>
+      <w:r>
+        <w:rPr>
+          <w:rFonts w:ascii="Consolas" w:eastAsia="Times New Roman" w:hAnsi="Consolas" w:cs="Times New Roman"/>
+          <w:b/>
+          <w:bCs/>
+          <w:color w:val="006699"/>
+          <w:sz w:val="18"/>
+          <w:szCs w:val="18"/>
+          <w:bdr w:val="none" w:sz="0" w:space="0" w:color="auto" w:frame="1"/>
+          <w:lang w:val="en-US"/>
+        </w:rPr>
+        <w:t>void</w:t>
+      </w:r>
+      <w:r>
+        <w:rPr>
+          <w:rFonts w:ascii="Consolas" w:eastAsia="Times New Roman" w:hAnsi="Consolas" w:cs="Times New Roman"/>
+          <w:color w:val="000000"/>
+          <w:sz w:val="18"/>
+          <w:szCs w:val="18"/>
+          <w:bdr w:val="none" w:sz="0" w:space="0" w:color="auto" w:frame="1"/>
+          <w:lang w:val="en-US"/>
+        </w:rPr>
+        <w:t> </w:t>
+      </w:r>
+      <w:proofErr w:type="spellStart"/>
+      <w:r>
+        <w:rPr>
+          <w:rFonts w:ascii="Consolas" w:eastAsia="Times New Roman" w:hAnsi="Consolas" w:cs="Times New Roman"/>
+          <w:color w:val="000000"/>
+          <w:sz w:val="18"/>
+          <w:szCs w:val="18"/>
+          <w:bdr w:val="none" w:sz="0" w:space="0" w:color="auto" w:frame="1"/>
+          <w:lang w:val="en-US"/>
+        </w:rPr>
+        <w:t>putch</w:t>
+      </w:r>
+      <w:proofErr w:type="spellEnd"/>
+      <w:r>
+        <w:rPr>
+          <w:rFonts w:ascii="Consolas" w:eastAsia="Times New Roman" w:hAnsi="Consolas" w:cs="Times New Roman"/>
+          <w:color w:val="000000"/>
+          <w:sz w:val="18"/>
+          <w:szCs w:val="18"/>
+          <w:bdr w:val="none" w:sz="0" w:space="0" w:color="auto" w:frame="1"/>
+          <w:lang w:val="en-US"/>
+        </w:rPr>
+        <w:t> (</w:t>
+      </w:r>
+      <w:r>
+        <w:rPr>
+          <w:rFonts w:ascii="Consolas" w:eastAsia="Times New Roman" w:hAnsi="Consolas" w:cs="Times New Roman"/>
+          <w:b/>
+          <w:bCs/>
+          <w:color w:val="2E8B57"/>
+          <w:sz w:val="18"/>
+          <w:szCs w:val="18"/>
+          <w:bdr w:val="none" w:sz="0" w:space="0" w:color="auto" w:frame="1"/>
+          <w:lang w:val="en-US"/>
+        </w:rPr>
+        <w:t>char</w:t>
+      </w:r>
+      <w:r>
+        <w:rPr>
+          <w:rFonts w:ascii="Consolas" w:eastAsia="Times New Roman" w:hAnsi="Consolas" w:cs="Times New Roman"/>
+          <w:color w:val="000000"/>
+          <w:sz w:val="18"/>
+          <w:szCs w:val="18"/>
+          <w:bdr w:val="none" w:sz="0" w:space="0" w:color="auto" w:frame="1"/>
+          <w:lang w:val="en-US"/>
+        </w:rPr>
+        <w:t> c) {  </w:t>
+      </w:r>
+    </w:p>
+    <w:p>
+      <w:pPr>
+        <w:numPr>
+          <w:ilvl w:val="0"/>
+          <w:numId w:val="2"/>
+        </w:numPr>
+        <w:pBdr>
+          <w:left w:val="single" w:sz="18" w:space="0" w:color="6CE26C"/>
+        </w:pBdr>
+        <w:shd w:val="clear" w:color="auto" w:fill="F8F8F8"/>
+        <w:spacing w:beforeAutospacing="1" w:after="0" w:afterAutospacing="1" w:line="210" w:lineRule="atLeast"/>
+        <w:rPr>
+          <w:rFonts w:ascii="Consolas" w:eastAsia="Times New Roman" w:hAnsi="Consolas" w:cs="Times New Roman"/>
+          <w:color w:val="5C5C5C"/>
+          <w:sz w:val="18"/>
+          <w:szCs w:val="18"/>
+          <w:lang w:val="en-US"/>
+        </w:rPr>
+      </w:pPr>
+      <w:r>
+        <w:rPr>
+          <w:rFonts w:ascii="Consolas" w:eastAsia="Times New Roman" w:hAnsi="Consolas" w:cs="Times New Roman"/>
+          <w:color w:val="000000"/>
+          <w:sz w:val="18"/>
+          <w:szCs w:val="18"/>
+          <w:bdr w:val="none" w:sz="0" w:space="0" w:color="auto" w:frame="1"/>
+          <w:lang w:val="en-US"/>
+        </w:rPr>
+        <w:t>    </w:t>
+      </w:r>
+      <w:r>
+        <w:rPr>
+          <w:rFonts w:ascii="Consolas" w:eastAsia="Times New Roman" w:hAnsi="Consolas" w:cs="Times New Roman"/>
+          <w:b/>
+          <w:bCs/>
+          <w:color w:val="006699"/>
+          <w:sz w:val="18"/>
+          <w:szCs w:val="18"/>
+          <w:bdr w:val="none" w:sz="0" w:space="0" w:color="auto" w:frame="1"/>
+          <w:lang w:val="en-US"/>
+        </w:rPr>
+        <w:t>while</w:t>
+      </w:r>
+      <w:r>
+        <w:rPr>
+          <w:rFonts w:ascii="Consolas" w:eastAsia="Times New Roman" w:hAnsi="Consolas" w:cs="Times New Roman"/>
+          <w:color w:val="000000"/>
+          <w:sz w:val="18"/>
+          <w:szCs w:val="18"/>
+          <w:bdr w:val="none" w:sz="0" w:space="0" w:color="auto" w:frame="1"/>
+          <w:lang w:val="en-US"/>
+        </w:rPr>
+        <w:t> (TXSTA1bits.TRMT == 0)    {  </w:t>
+      </w:r>
+    </w:p>
+    <w:p>
+      <w:pPr>
+        <w:numPr>
+          <w:ilvl w:val="0"/>
+          <w:numId w:val="2"/>
+        </w:numPr>
+        <w:pBdr>
+          <w:left w:val="single" w:sz="18" w:space="0" w:color="6CE26C"/>
+        </w:pBdr>
+        <w:shd w:val="clear" w:color="auto" w:fill="FFFFFF"/>
+        <w:spacing w:beforeAutospacing="1" w:after="0" w:afterAutospacing="1" w:line="210" w:lineRule="atLeast"/>
+        <w:rPr>
+          <w:rFonts w:ascii="Consolas" w:eastAsia="Times New Roman" w:hAnsi="Consolas" w:cs="Times New Roman"/>
+          <w:color w:val="5C5C5C"/>
+          <w:sz w:val="18"/>
+          <w:szCs w:val="18"/>
+          <w:lang w:val="en-US"/>
+        </w:rPr>
+      </w:pPr>
+      <w:r>
+        <w:rPr>
+          <w:rFonts w:ascii="Consolas" w:eastAsia="Times New Roman" w:hAnsi="Consolas" w:cs="Times New Roman"/>
+          <w:color w:val="000000"/>
+          <w:sz w:val="18"/>
+          <w:szCs w:val="18"/>
+          <w:bdr w:val="none" w:sz="0" w:space="0" w:color="auto" w:frame="1"/>
+          <w:lang w:val="en-US"/>
+        </w:rPr>
+        <w:t>        ;  </w:t>
+      </w:r>
+    </w:p>
+    <w:p>
+      <w:pPr>
+        <w:numPr>
+          <w:ilvl w:val="0"/>
+          <w:numId w:val="2"/>
+        </w:numPr>
+        <w:pBdr>
+          <w:left w:val="single" w:sz="18" w:space="0" w:color="6CE26C"/>
+        </w:pBdr>
+        <w:shd w:val="clear" w:color="auto" w:fill="F8F8F8"/>
+        <w:spacing w:beforeAutospacing="1" w:after="0" w:afterAutospacing="1" w:line="210" w:lineRule="atLeast"/>
+        <w:rPr>
+          <w:rFonts w:ascii="Consolas" w:eastAsia="Times New Roman" w:hAnsi="Consolas" w:cs="Times New Roman"/>
+          <w:color w:val="5C5C5C"/>
+          <w:sz w:val="18"/>
+          <w:szCs w:val="18"/>
+          <w:lang w:val="en-US"/>
+        </w:rPr>
+      </w:pPr>
+      <w:r>
+        <w:rPr>
+          <w:rFonts w:ascii="Consolas" w:eastAsia="Times New Roman" w:hAnsi="Consolas" w:cs="Times New Roman"/>
+          <w:color w:val="000000"/>
+          <w:sz w:val="18"/>
+          <w:szCs w:val="18"/>
+          <w:bdr w:val="none" w:sz="0" w:space="0" w:color="auto" w:frame="1"/>
+          <w:lang w:val="en-US"/>
+        </w:rPr>
+        <w:t>    }  </w:t>
+      </w:r>
+    </w:p>
+    <w:p>
+      <w:pPr>
+        <w:numPr>
+          <w:ilvl w:val="0"/>
+          <w:numId w:val="2"/>
+        </w:numPr>
+        <w:pBdr>
+          <w:left w:val="single" w:sz="18" w:space="0" w:color="6CE26C"/>
+        </w:pBdr>
+        <w:shd w:val="clear" w:color="auto" w:fill="FFFFFF"/>
+        <w:spacing w:beforeAutospacing="1" w:after="0" w:afterAutospacing="1" w:line="210" w:lineRule="atLeast"/>
+        <w:rPr>
+          <w:rFonts w:ascii="Consolas" w:eastAsia="Times New Roman" w:hAnsi="Consolas" w:cs="Times New Roman"/>
+          <w:color w:val="5C5C5C"/>
+          <w:sz w:val="18"/>
+          <w:szCs w:val="18"/>
+          <w:lang w:val="en-US"/>
+        </w:rPr>
+      </w:pPr>
+      <w:r>
+        <w:rPr>
+          <w:rFonts w:ascii="Consolas" w:eastAsia="Times New Roman" w:hAnsi="Consolas" w:cs="Times New Roman"/>
+          <w:color w:val="000000"/>
+          <w:sz w:val="18"/>
+          <w:szCs w:val="18"/>
+          <w:bdr w:val="none" w:sz="0" w:space="0" w:color="auto" w:frame="1"/>
+          <w:lang w:val="en-US"/>
+        </w:rPr>
+        <w:t>    TXREG1 = c;  </w:t>
+      </w:r>
+    </w:p>
+    <w:p>
+      <w:pPr>
+        <w:numPr>
+          <w:ilvl w:val="0"/>
+          <w:numId w:val="2"/>
+        </w:numPr>
+        <w:pBdr>
+          <w:left w:val="single" w:sz="18" w:space="0" w:color="6CE26C"/>
+        </w:pBdr>
+        <w:shd w:val="clear" w:color="auto" w:fill="F8F8F8"/>
+        <w:spacing w:beforeAutospacing="1" w:after="0" w:afterAutospacing="1" w:line="210" w:lineRule="atLeast"/>
+        <w:rPr>
+          <w:rFonts w:ascii="Consolas" w:eastAsia="Times New Roman" w:hAnsi="Consolas" w:cs="Times New Roman"/>
+          <w:color w:val="5C5C5C"/>
+          <w:sz w:val="18"/>
+          <w:szCs w:val="18"/>
+          <w:lang w:val="en-US"/>
+        </w:rPr>
+      </w:pPr>
+      <w:r>
+        <w:rPr>
+          <w:rFonts w:ascii="Consolas" w:eastAsia="Times New Roman" w:hAnsi="Consolas" w:cs="Times New Roman"/>
+          <w:color w:val="000000"/>
+          <w:sz w:val="18"/>
+          <w:szCs w:val="18"/>
+          <w:bdr w:val="none" w:sz="0" w:space="0" w:color="auto" w:frame="1"/>
+          <w:lang w:val="en-US"/>
+        </w:rPr>
+        <w:t>      </w:t>
+      </w:r>
+    </w:p>
+    <w:p>
+      <w:pPr>
+        <w:numPr>
+          <w:ilvl w:val="0"/>
+          <w:numId w:val="2"/>
+        </w:numPr>
+        <w:pBdr>
+          <w:left w:val="single" w:sz="18" w:space="0" w:color="6CE26C"/>
+        </w:pBdr>
+        <w:shd w:val="clear" w:color="auto" w:fill="FFFFFF"/>
+        <w:spacing w:beforeAutospacing="1" w:after="0" w:afterAutospacing="1" w:line="210" w:lineRule="atLeast"/>
+        <w:rPr>
+          <w:rFonts w:ascii="Consolas" w:eastAsia="Times New Roman" w:hAnsi="Consolas" w:cs="Times New Roman"/>
+          <w:color w:val="5C5C5C"/>
+          <w:sz w:val="18"/>
+          <w:szCs w:val="18"/>
+          <w:lang w:val="en-US"/>
+        </w:rPr>
+      </w:pPr>
+      <w:r>
+        <w:rPr>
+          <w:rFonts w:ascii="Consolas" w:eastAsia="Times New Roman" w:hAnsi="Consolas" w:cs="Times New Roman"/>
+          <w:color w:val="000000"/>
+          <w:sz w:val="18"/>
+          <w:szCs w:val="18"/>
+          <w:bdr w:val="none" w:sz="0" w:space="0" w:color="auto" w:frame="1"/>
+          <w:lang w:val="en-US"/>
+        </w:rPr>
+        <w:t>}  </w:t>
+      </w:r>
+    </w:p>
+    <w:p>
+      <w:pPr>
+        <w:numPr>
+          <w:ilvl w:val="0"/>
+          <w:numId w:val="2"/>
+        </w:numPr>
+        <w:pBdr>
+          <w:left w:val="single" w:sz="18" w:space="0" w:color="6CE26C"/>
+        </w:pBdr>
+        <w:shd w:val="clear" w:color="auto" w:fill="F8F8F8"/>
+        <w:spacing w:beforeAutospacing="1" w:after="0" w:afterAutospacing="1" w:line="210" w:lineRule="atLeast"/>
+        <w:rPr>
+          <w:rFonts w:ascii="Consolas" w:eastAsia="Times New Roman" w:hAnsi="Consolas" w:cs="Times New Roman"/>
+          <w:color w:val="5C5C5C"/>
+          <w:sz w:val="18"/>
+          <w:szCs w:val="18"/>
+          <w:lang w:val="en-US"/>
+        </w:rPr>
+      </w:pPr>
+      <w:r>
+        <w:rPr>
+          <w:rFonts w:ascii="Consolas" w:eastAsia="Times New Roman" w:hAnsi="Consolas" w:cs="Times New Roman"/>
+          <w:color w:val="000000"/>
+          <w:sz w:val="18"/>
+          <w:szCs w:val="18"/>
+          <w:bdr w:val="none" w:sz="0" w:space="0" w:color="auto" w:frame="1"/>
+          <w:lang w:val="en-US"/>
+        </w:rPr>
+        <w:t>  </w:t>
+      </w:r>
+    </w:p>
+    <w:p>
+      <w:pPr>
+        <w:numPr>
+          <w:ilvl w:val="0"/>
+          <w:numId w:val="2"/>
+        </w:numPr>
+        <w:pBdr>
+          <w:left w:val="single" w:sz="18" w:space="0" w:color="6CE26C"/>
+        </w:pBdr>
+        <w:shd w:val="clear" w:color="auto" w:fill="FFFFFF"/>
+        <w:spacing w:beforeAutospacing="1" w:after="0" w:afterAutospacing="1" w:line="210" w:lineRule="atLeast"/>
+        <w:rPr>
+          <w:rFonts w:ascii="Consolas" w:eastAsia="Times New Roman" w:hAnsi="Consolas" w:cs="Times New Roman"/>
+          <w:color w:val="5C5C5C"/>
+          <w:sz w:val="18"/>
+          <w:szCs w:val="18"/>
+          <w:lang w:val="en-US"/>
+        </w:rPr>
+      </w:pPr>
+      <w:r>
+        <w:rPr>
+          <w:rFonts w:ascii="Consolas" w:eastAsia="Times New Roman" w:hAnsi="Consolas" w:cs="Times New Roman"/>
+          <w:b/>
+          <w:bCs/>
+          <w:color w:val="006699"/>
+          <w:sz w:val="18"/>
+          <w:szCs w:val="18"/>
+          <w:bdr w:val="none" w:sz="0" w:space="0" w:color="auto" w:frame="1"/>
+          <w:lang w:val="en-US"/>
+        </w:rPr>
+        <w:t>void</w:t>
+      </w:r>
+      <w:r>
+        <w:rPr>
+          <w:rFonts w:ascii="Consolas" w:eastAsia="Times New Roman" w:hAnsi="Consolas" w:cs="Times New Roman"/>
+          <w:color w:val="000000"/>
+          <w:sz w:val="18"/>
+          <w:szCs w:val="18"/>
+          <w:bdr w:val="none" w:sz="0" w:space="0" w:color="auto" w:frame="1"/>
+          <w:lang w:val="en-US"/>
+        </w:rPr>
+        <w:t> main() {  </w:t>
+      </w:r>
+    </w:p>
+    <w:p>
+      <w:pPr>
+        <w:numPr>
+          <w:ilvl w:val="0"/>
+          <w:numId w:val="2"/>
+        </w:numPr>
+        <w:pBdr>
+          <w:left w:val="single" w:sz="18" w:space="0" w:color="6CE26C"/>
+        </w:pBdr>
+        <w:shd w:val="clear" w:color="auto" w:fill="F8F8F8"/>
+        <w:spacing w:beforeAutospacing="1" w:after="0" w:afterAutospacing="1" w:line="210" w:lineRule="atLeast"/>
+        <w:rPr>
+          <w:rFonts w:ascii="Consolas" w:eastAsia="Times New Roman" w:hAnsi="Consolas" w:cs="Times New Roman"/>
+          <w:color w:val="5C5C5C"/>
+          <w:sz w:val="18"/>
+          <w:szCs w:val="18"/>
+          <w:lang w:val="en-US"/>
+        </w:rPr>
+      </w:pPr>
+      <w:r>
+        <w:rPr>
+          <w:rFonts w:ascii="Consolas" w:eastAsia="Times New Roman" w:hAnsi="Consolas" w:cs="Times New Roman"/>
+          <w:color w:val="000000"/>
+          <w:sz w:val="18"/>
+          <w:szCs w:val="18"/>
+          <w:bdr w:val="none" w:sz="0" w:space="0" w:color="auto" w:frame="1"/>
+          <w:lang w:val="en-US"/>
+        </w:rPr>
+        <w:t>      </w:t>
+      </w:r>
+    </w:p>
+    <w:p>
+      <w:pPr>
+        <w:numPr>
+          <w:ilvl w:val="0"/>
+          <w:numId w:val="2"/>
+        </w:numPr>
+        <w:pBdr>
+          <w:left w:val="single" w:sz="18" w:space="0" w:color="6CE26C"/>
+        </w:pBdr>
+        <w:shd w:val="clear" w:color="auto" w:fill="FFFFFF"/>
+        <w:spacing w:beforeAutospacing="1" w:after="0" w:afterAutospacing="1" w:line="210" w:lineRule="atLeast"/>
+        <w:rPr>
+          <w:rFonts w:ascii="Consolas" w:eastAsia="Times New Roman" w:hAnsi="Consolas" w:cs="Times New Roman"/>
+          <w:color w:val="5C5C5C"/>
+          <w:sz w:val="18"/>
+          <w:szCs w:val="18"/>
+          <w:lang w:val="en-US"/>
+        </w:rPr>
+      </w:pPr>
+      <w:r>
+        <w:rPr>
+          <w:rFonts w:ascii="Consolas" w:eastAsia="Times New Roman" w:hAnsi="Consolas" w:cs="Times New Roman"/>
+          <w:color w:val="000000"/>
+          <w:sz w:val="18"/>
+          <w:szCs w:val="18"/>
+          <w:bdr w:val="none" w:sz="0" w:space="0" w:color="auto" w:frame="1"/>
+          <w:lang w:val="en-US"/>
+        </w:rPr>
+        <w:t>    </w:t>
+      </w:r>
+      <w:r>
+        <w:rPr>
+          <w:rFonts w:ascii="Consolas" w:eastAsia="Times New Roman" w:hAnsi="Consolas" w:cs="Times New Roman"/>
+          <w:color w:val="008200"/>
+          <w:sz w:val="18"/>
+          <w:szCs w:val="18"/>
+          <w:bdr w:val="none" w:sz="0" w:space="0" w:color="auto" w:frame="1"/>
+          <w:lang w:val="en-US"/>
+        </w:rPr>
+        <w:t>// </w:t>
+      </w:r>
+      <w:proofErr w:type="spellStart"/>
+      <w:r>
+        <w:rPr>
+          <w:rFonts w:ascii="Consolas" w:eastAsia="Times New Roman" w:hAnsi="Consolas" w:cs="Times New Roman"/>
+          <w:color w:val="008200"/>
+          <w:sz w:val="18"/>
+          <w:szCs w:val="18"/>
+          <w:bdr w:val="none" w:sz="0" w:space="0" w:color="auto" w:frame="1"/>
+          <w:lang w:val="en-US"/>
+        </w:rPr>
+        <w:t>Ini</w:t>
+      </w:r>
+      <w:proofErr w:type="spellEnd"/>
+      <w:r>
+        <w:rPr>
+          <w:rFonts w:ascii="Consolas" w:eastAsia="Times New Roman" w:hAnsi="Consolas" w:cs="Times New Roman"/>
+          <w:color w:val="008200"/>
+          <w:sz w:val="18"/>
+          <w:szCs w:val="18"/>
+          <w:bdr w:val="none" w:sz="0" w:space="0" w:color="auto" w:frame="1"/>
+          <w:lang w:val="en-US"/>
+        </w:rPr>
+        <w:t> </w:t>
+      </w:r>
+      <w:proofErr w:type="spellStart"/>
+      <w:r>
+        <w:rPr>
+          <w:rFonts w:ascii="Consolas" w:eastAsia="Times New Roman" w:hAnsi="Consolas" w:cs="Times New Roman"/>
+          <w:color w:val="008200"/>
+          <w:sz w:val="18"/>
+          <w:szCs w:val="18"/>
+          <w:bdr w:val="none" w:sz="0" w:space="0" w:color="auto" w:frame="1"/>
+          <w:lang w:val="en-US"/>
+        </w:rPr>
+        <w:t>fase</w:t>
+      </w:r>
+      <w:proofErr w:type="spellEnd"/>
+      <w:r>
+        <w:rPr>
+          <w:rFonts w:ascii="Consolas" w:eastAsia="Times New Roman" w:hAnsi="Consolas" w:cs="Times New Roman"/>
+          <w:color w:val="000000"/>
+          <w:sz w:val="18"/>
+          <w:szCs w:val="18"/>
+          <w:bdr w:val="none" w:sz="0" w:space="0" w:color="auto" w:frame="1"/>
+          <w:lang w:val="en-US"/>
+        </w:rPr>
+        <w:t>  </w:t>
+      </w:r>
+    </w:p>
+    <w:p>
+      <w:pPr>
+        <w:numPr>
+          <w:ilvl w:val="0"/>
+          <w:numId w:val="2"/>
+        </w:numPr>
+        <w:pBdr>
+          <w:left w:val="single" w:sz="18" w:space="0" w:color="6CE26C"/>
+        </w:pBdr>
+        <w:shd w:val="clear" w:color="auto" w:fill="F8F8F8"/>
+        <w:spacing w:beforeAutospacing="1" w:after="0" w:afterAutospacing="1" w:line="210" w:lineRule="atLeast"/>
+        <w:rPr>
+          <w:rFonts w:ascii="Consolas" w:eastAsia="Times New Roman" w:hAnsi="Consolas" w:cs="Times New Roman"/>
+          <w:color w:val="5C5C5C"/>
+          <w:sz w:val="18"/>
+          <w:szCs w:val="18"/>
+          <w:lang w:val="en-US"/>
+        </w:rPr>
+      </w:pPr>
+      <w:r>
+        <w:rPr>
+          <w:rFonts w:ascii="Consolas" w:eastAsia="Times New Roman" w:hAnsi="Consolas" w:cs="Times New Roman"/>
+          <w:color w:val="000000"/>
+          <w:sz w:val="18"/>
+          <w:szCs w:val="18"/>
+          <w:bdr w:val="none" w:sz="0" w:space="0" w:color="auto" w:frame="1"/>
+          <w:lang w:val="en-US"/>
+        </w:rPr>
+        <w:t>      </w:t>
+      </w:r>
+    </w:p>
+    <w:p>
+      <w:pPr>
+        <w:numPr>
+          <w:ilvl w:val="0"/>
+          <w:numId w:val="2"/>
+        </w:numPr>
+        <w:pBdr>
+          <w:left w:val="single" w:sz="18" w:space="0" w:color="6CE26C"/>
+        </w:pBdr>
+        <w:shd w:val="clear" w:color="auto" w:fill="FFFFFF"/>
+        <w:spacing w:beforeAutospacing="1" w:after="0" w:afterAutospacing="1" w:line="210" w:lineRule="atLeast"/>
+        <w:rPr>
+          <w:rFonts w:ascii="Consolas" w:eastAsia="Times New Roman" w:hAnsi="Consolas" w:cs="Times New Roman"/>
+          <w:color w:val="5C5C5C"/>
+          <w:sz w:val="18"/>
+          <w:szCs w:val="18"/>
+          <w:lang w:val="en-US"/>
+        </w:rPr>
+      </w:pPr>
+      <w:r>
+        <w:rPr>
+          <w:rFonts w:ascii="Consolas" w:eastAsia="Times New Roman" w:hAnsi="Consolas" w:cs="Times New Roman"/>
+          <w:color w:val="000000"/>
+          <w:sz w:val="18"/>
+          <w:szCs w:val="18"/>
+          <w:bdr w:val="none" w:sz="0" w:space="0" w:color="auto" w:frame="1"/>
+          <w:lang w:val="en-US"/>
+        </w:rPr>
+        <w:t>    TRISCbits.TRISC6 = 0;   </w:t>
+      </w:r>
+      <w:r>
+        <w:rPr>
+          <w:rFonts w:ascii="Consolas" w:eastAsia="Times New Roman" w:hAnsi="Consolas" w:cs="Times New Roman"/>
+          <w:color w:val="008200"/>
+          <w:sz w:val="18"/>
+          <w:szCs w:val="18"/>
+          <w:bdr w:val="none" w:sz="0" w:space="0" w:color="auto" w:frame="1"/>
+          <w:lang w:val="en-US"/>
+        </w:rPr>
+        <w:t>// Tx1 output</w:t>
+      </w:r>
+      <w:r>
+        <w:rPr>
+          <w:rFonts w:ascii="Consolas" w:eastAsia="Times New Roman" w:hAnsi="Consolas" w:cs="Times New Roman"/>
+          <w:color w:val="000000"/>
+          <w:sz w:val="18"/>
+          <w:szCs w:val="18"/>
+          <w:bdr w:val="none" w:sz="0" w:space="0" w:color="auto" w:frame="1"/>
+          <w:lang w:val="en-US"/>
+        </w:rPr>
+        <w:t>  </w:t>
+      </w:r>
+    </w:p>
+    <w:p>
+      <w:pPr>
+        <w:numPr>
+          <w:ilvl w:val="0"/>
+          <w:numId w:val="2"/>
+        </w:numPr>
+        <w:pBdr>
+          <w:left w:val="single" w:sz="18" w:space="0" w:color="6CE26C"/>
+        </w:pBdr>
+        <w:shd w:val="clear" w:color="auto" w:fill="F8F8F8"/>
+        <w:spacing w:beforeAutospacing="1" w:after="0" w:afterAutospacing="1" w:line="210" w:lineRule="atLeast"/>
+        <w:rPr>
+          <w:rFonts w:ascii="Consolas" w:eastAsia="Times New Roman" w:hAnsi="Consolas" w:cs="Times New Roman"/>
+          <w:color w:val="5C5C5C"/>
+          <w:sz w:val="18"/>
+          <w:szCs w:val="18"/>
+          <w:lang w:val="en-US"/>
+        </w:rPr>
+      </w:pPr>
+      <w:r>
+        <w:rPr>
+          <w:rFonts w:ascii="Consolas" w:eastAsia="Times New Roman" w:hAnsi="Consolas" w:cs="Times New Roman"/>
+          <w:color w:val="000000"/>
+          <w:sz w:val="18"/>
+          <w:szCs w:val="18"/>
+          <w:bdr w:val="none" w:sz="0" w:space="0" w:color="auto" w:frame="1"/>
+          <w:lang w:val="en-US"/>
+        </w:rPr>
+        <w:t>    PIE3bits.RC2IE = 0;     </w:t>
+      </w:r>
+      <w:r>
+        <w:rPr>
+          <w:rFonts w:ascii="Consolas" w:eastAsia="Times New Roman" w:hAnsi="Consolas" w:cs="Times New Roman"/>
+          <w:color w:val="008200"/>
+          <w:sz w:val="18"/>
+          <w:szCs w:val="18"/>
+          <w:bdr w:val="none" w:sz="0" w:space="0" w:color="auto" w:frame="1"/>
+          <w:lang w:val="en-US"/>
+        </w:rPr>
+        <w:t>// disable Rx interrupt USART2</w:t>
+      </w:r>
+      <w:r>
+        <w:rPr>
+          <w:rFonts w:ascii="Consolas" w:eastAsia="Times New Roman" w:hAnsi="Consolas" w:cs="Times New Roman"/>
+          <w:color w:val="000000"/>
+          <w:sz w:val="18"/>
+          <w:szCs w:val="18"/>
+          <w:bdr w:val="none" w:sz="0" w:space="0" w:color="auto" w:frame="1"/>
+          <w:lang w:val="en-US"/>
+        </w:rPr>
+        <w:t>  </w:t>
+      </w:r>
+    </w:p>
+    <w:p>
+      <w:pPr>
+        <w:numPr>
+          <w:ilvl w:val="0"/>
+          <w:numId w:val="2"/>
+        </w:numPr>
+        <w:pBdr>
+          <w:left w:val="single" w:sz="18" w:space="0" w:color="6CE26C"/>
+        </w:pBdr>
+        <w:shd w:val="clear" w:color="auto" w:fill="FFFFFF"/>
+        <w:spacing w:beforeAutospacing="1" w:after="0" w:afterAutospacing="1" w:line="210" w:lineRule="atLeast"/>
+        <w:rPr>
+          <w:rFonts w:ascii="Consolas" w:eastAsia="Times New Roman" w:hAnsi="Consolas" w:cs="Times New Roman"/>
+          <w:color w:val="5C5C5C"/>
+          <w:sz w:val="18"/>
+          <w:szCs w:val="18"/>
+          <w:lang w:val="en-US"/>
+        </w:rPr>
+      </w:pPr>
+      <w:r>
+        <w:rPr>
+          <w:rFonts w:ascii="Consolas" w:eastAsia="Times New Roman" w:hAnsi="Consolas" w:cs="Times New Roman"/>
+          <w:color w:val="000000"/>
+          <w:sz w:val="18"/>
+          <w:szCs w:val="18"/>
+          <w:bdr w:val="none" w:sz="0" w:space="0" w:color="auto" w:frame="1"/>
+          <w:lang w:val="en-US"/>
+        </w:rPr>
+        <w:t>    PIE3bits.TX2IE = 0;     </w:t>
+      </w:r>
+      <w:r>
+        <w:rPr>
+          <w:rFonts w:ascii="Consolas" w:eastAsia="Times New Roman" w:hAnsi="Consolas" w:cs="Times New Roman"/>
+          <w:color w:val="008200"/>
+          <w:sz w:val="18"/>
+          <w:szCs w:val="18"/>
+          <w:bdr w:val="none" w:sz="0" w:space="0" w:color="auto" w:frame="1"/>
+          <w:lang w:val="en-US"/>
+        </w:rPr>
+        <w:t>// disable Tx interrupt USART2</w:t>
+      </w:r>
+      <w:r>
+        <w:rPr>
+          <w:rFonts w:ascii="Consolas" w:eastAsia="Times New Roman" w:hAnsi="Consolas" w:cs="Times New Roman"/>
+          <w:color w:val="000000"/>
+          <w:sz w:val="18"/>
+          <w:szCs w:val="18"/>
+          <w:bdr w:val="none" w:sz="0" w:space="0" w:color="auto" w:frame="1"/>
+          <w:lang w:val="en-US"/>
+        </w:rPr>
+        <w:t>  </w:t>
+      </w:r>
+    </w:p>
+    <w:p>
+      <w:pPr>
+        <w:numPr>
+          <w:ilvl w:val="0"/>
+          <w:numId w:val="2"/>
+        </w:numPr>
+        <w:pBdr>
+          <w:left w:val="single" w:sz="18" w:space="0" w:color="6CE26C"/>
+        </w:pBdr>
+        <w:shd w:val="clear" w:color="auto" w:fill="F8F8F8"/>
+        <w:spacing w:beforeAutospacing="1" w:after="0" w:afterAutospacing="1" w:line="210" w:lineRule="atLeast"/>
+        <w:rPr>
+          <w:rFonts w:ascii="Consolas" w:eastAsia="Times New Roman" w:hAnsi="Consolas" w:cs="Times New Roman"/>
+          <w:color w:val="5C5C5C"/>
+          <w:sz w:val="18"/>
+          <w:szCs w:val="18"/>
+          <w:lang w:val="en-US"/>
+        </w:rPr>
+      </w:pPr>
+      <w:r>
+        <w:rPr>
+          <w:rFonts w:ascii="Consolas" w:eastAsia="Times New Roman" w:hAnsi="Consolas" w:cs="Times New Roman"/>
+          <w:color w:val="000000"/>
+          <w:sz w:val="18"/>
+          <w:szCs w:val="18"/>
+          <w:bdr w:val="none" w:sz="0" w:space="0" w:color="auto" w:frame="1"/>
+          <w:lang w:val="en-US"/>
+        </w:rPr>
+        <w:t>    PIE1bits.RC1IE = 0;     </w:t>
+      </w:r>
+      <w:r>
+        <w:rPr>
+          <w:rFonts w:ascii="Consolas" w:eastAsia="Times New Roman" w:hAnsi="Consolas" w:cs="Times New Roman"/>
+          <w:color w:val="008200"/>
+          <w:sz w:val="18"/>
+          <w:szCs w:val="18"/>
+          <w:bdr w:val="none" w:sz="0" w:space="0" w:color="auto" w:frame="1"/>
+          <w:lang w:val="en-US"/>
+        </w:rPr>
+        <w:t>// disable Rx interrupt USART1</w:t>
+      </w:r>
+      <w:r>
+        <w:rPr>
+          <w:rFonts w:ascii="Consolas" w:eastAsia="Times New Roman" w:hAnsi="Consolas" w:cs="Times New Roman"/>
+          <w:color w:val="000000"/>
+          <w:sz w:val="18"/>
+          <w:szCs w:val="18"/>
+          <w:bdr w:val="none" w:sz="0" w:space="0" w:color="auto" w:frame="1"/>
+          <w:lang w:val="en-US"/>
+        </w:rPr>
+        <w:t>  </w:t>
+      </w:r>
+    </w:p>
+    <w:p>
+      <w:pPr>
+        <w:numPr>
+          <w:ilvl w:val="0"/>
+          <w:numId w:val="2"/>
+        </w:numPr>
+        <w:pBdr>
+          <w:left w:val="single" w:sz="18" w:space="0" w:color="6CE26C"/>
+        </w:pBdr>
+        <w:shd w:val="clear" w:color="auto" w:fill="FFFFFF"/>
+        <w:spacing w:beforeAutospacing="1" w:after="0" w:afterAutospacing="1" w:line="210" w:lineRule="atLeast"/>
+        <w:rPr>
+          <w:rFonts w:ascii="Consolas" w:eastAsia="Times New Roman" w:hAnsi="Consolas" w:cs="Times New Roman"/>
+          <w:color w:val="5C5C5C"/>
+          <w:sz w:val="18"/>
+          <w:szCs w:val="18"/>
+          <w:lang w:val="en-US"/>
+        </w:rPr>
+      </w:pPr>
+      <w:r>
+        <w:rPr>
+          <w:rFonts w:ascii="Consolas" w:eastAsia="Times New Roman" w:hAnsi="Consolas" w:cs="Times New Roman"/>
+          <w:color w:val="000000"/>
+          <w:sz w:val="18"/>
+          <w:szCs w:val="18"/>
+          <w:bdr w:val="none" w:sz="0" w:space="0" w:color="auto" w:frame="1"/>
+          <w:lang w:val="en-US"/>
+        </w:rPr>
+        <w:t>    PIE1bits.TX1IE = 0;     </w:t>
+      </w:r>
+      <w:r>
+        <w:rPr>
+          <w:rFonts w:ascii="Consolas" w:eastAsia="Times New Roman" w:hAnsi="Consolas" w:cs="Times New Roman"/>
+          <w:color w:val="008200"/>
+          <w:sz w:val="18"/>
+          <w:szCs w:val="18"/>
+          <w:bdr w:val="none" w:sz="0" w:space="0" w:color="auto" w:frame="1"/>
+          <w:lang w:val="en-US"/>
+        </w:rPr>
+        <w:t>// disable Tx interrupt USART1</w:t>
+      </w:r>
+      <w:r>
+        <w:rPr>
+          <w:rFonts w:ascii="Consolas" w:eastAsia="Times New Roman" w:hAnsi="Consolas" w:cs="Times New Roman"/>
+          <w:color w:val="000000"/>
+          <w:sz w:val="18"/>
+          <w:szCs w:val="18"/>
+          <w:bdr w:val="none" w:sz="0" w:space="0" w:color="auto" w:frame="1"/>
+          <w:lang w:val="en-US"/>
+        </w:rPr>
+        <w:t>  </w:t>
+      </w:r>
+    </w:p>
+    <w:p>
+      <w:pPr>
+        <w:numPr>
+          <w:ilvl w:val="0"/>
+          <w:numId w:val="2"/>
+        </w:numPr>
+        <w:pBdr>
+          <w:left w:val="single" w:sz="18" w:space="0" w:color="6CE26C"/>
+        </w:pBdr>
+        <w:shd w:val="clear" w:color="auto" w:fill="F8F8F8"/>
+        <w:spacing w:beforeAutospacing="1" w:after="0" w:afterAutospacing="1" w:line="210" w:lineRule="atLeast"/>
+        <w:rPr>
+          <w:rFonts w:ascii="Consolas" w:eastAsia="Times New Roman" w:hAnsi="Consolas" w:cs="Times New Roman"/>
+          <w:color w:val="5C5C5C"/>
+          <w:sz w:val="18"/>
+          <w:szCs w:val="18"/>
+          <w:lang w:val="en-US"/>
+        </w:rPr>
+      </w:pPr>
+      <w:r>
+        <w:rPr>
+          <w:rFonts w:ascii="Consolas" w:eastAsia="Times New Roman" w:hAnsi="Consolas" w:cs="Times New Roman"/>
+          <w:color w:val="000000"/>
+          <w:sz w:val="18"/>
+          <w:szCs w:val="18"/>
+          <w:bdr w:val="none" w:sz="0" w:space="0" w:color="auto" w:frame="1"/>
+          <w:lang w:val="en-US"/>
+        </w:rPr>
+        <w:t>    TXSTA1 = 0xA0;          </w:t>
+      </w:r>
+      <w:r>
+        <w:rPr>
+          <w:rFonts w:ascii="Consolas" w:eastAsia="Times New Roman" w:hAnsi="Consolas" w:cs="Times New Roman"/>
+          <w:color w:val="008200"/>
+          <w:sz w:val="18"/>
+          <w:szCs w:val="18"/>
+          <w:bdr w:val="none" w:sz="0" w:space="0" w:color="auto" w:frame="1"/>
+          <w:lang w:val="en-US"/>
+        </w:rPr>
+        <w:t>//</w:t>
+      </w:r>
+      <w:r>
+        <w:rPr>
+          <w:rFonts w:ascii="Consolas" w:eastAsia="Times New Roman" w:hAnsi="Consolas" w:cs="Times New Roman"/>
+          <w:color w:val="000000"/>
+          <w:sz w:val="18"/>
+          <w:szCs w:val="18"/>
+          <w:bdr w:val="none" w:sz="0" w:space="0" w:color="auto" w:frame="1"/>
+          <w:lang w:val="en-US"/>
+        </w:rPr>
+        <w:t>  </w:t>
+      </w:r>
+    </w:p>
+    <w:p>
+      <w:pPr>
+        <w:numPr>
+          <w:ilvl w:val="0"/>
+          <w:numId w:val="2"/>
+        </w:numPr>
+        <w:pBdr>
+          <w:left w:val="single" w:sz="18" w:space="0" w:color="6CE26C"/>
+        </w:pBdr>
+        <w:shd w:val="clear" w:color="auto" w:fill="FFFFFF"/>
+        <w:spacing w:beforeAutospacing="1" w:after="0" w:afterAutospacing="1" w:line="210" w:lineRule="atLeast"/>
+        <w:rPr>
+          <w:rFonts w:ascii="Consolas" w:eastAsia="Times New Roman" w:hAnsi="Consolas" w:cs="Times New Roman"/>
+          <w:color w:val="5C5C5C"/>
+          <w:sz w:val="18"/>
+          <w:szCs w:val="18"/>
+          <w:lang w:val="en-US"/>
+        </w:rPr>
+      </w:pPr>
+      <w:r>
+        <w:rPr>
+          <w:rFonts w:ascii="Consolas" w:eastAsia="Times New Roman" w:hAnsi="Consolas" w:cs="Times New Roman"/>
+          <w:color w:val="000000"/>
+          <w:sz w:val="18"/>
+          <w:szCs w:val="18"/>
+          <w:bdr w:val="none" w:sz="0" w:space="0" w:color="auto" w:frame="1"/>
+          <w:lang w:val="en-US"/>
+        </w:rPr>
+        <w:t>    RCSTA1 = 0x80;          </w:t>
+      </w:r>
+      <w:r>
+        <w:rPr>
+          <w:rFonts w:ascii="Consolas" w:eastAsia="Times New Roman" w:hAnsi="Consolas" w:cs="Times New Roman"/>
+          <w:color w:val="008200"/>
+          <w:sz w:val="18"/>
+          <w:szCs w:val="18"/>
+          <w:bdr w:val="none" w:sz="0" w:space="0" w:color="auto" w:frame="1"/>
+          <w:lang w:val="en-US"/>
+        </w:rPr>
+        <w:t>//</w:t>
+      </w:r>
+      <w:r>
+        <w:rPr>
+          <w:rFonts w:ascii="Consolas" w:eastAsia="Times New Roman" w:hAnsi="Consolas" w:cs="Times New Roman"/>
+          <w:color w:val="000000"/>
+          <w:sz w:val="18"/>
+          <w:szCs w:val="18"/>
+          <w:bdr w:val="none" w:sz="0" w:space="0" w:color="auto" w:frame="1"/>
+          <w:lang w:val="en-US"/>
+        </w:rPr>
+        <w:t>  </w:t>
+      </w:r>
+    </w:p>
+    <w:p>
+      <w:pPr>
+        <w:numPr>
+          <w:ilvl w:val="0"/>
+          <w:numId w:val="2"/>
+        </w:numPr>
+        <w:pBdr>
+          <w:left w:val="single" w:sz="18" w:space="0" w:color="6CE26C"/>
+        </w:pBdr>
+        <w:shd w:val="clear" w:color="auto" w:fill="F8F8F8"/>
+        <w:spacing w:beforeAutospacing="1" w:after="0" w:afterAutospacing="1" w:line="210" w:lineRule="atLeast"/>
+        <w:rPr>
+          <w:rFonts w:ascii="Consolas" w:eastAsia="Times New Roman" w:hAnsi="Consolas" w:cs="Times New Roman"/>
+          <w:color w:val="5C5C5C"/>
+          <w:sz w:val="18"/>
+          <w:szCs w:val="18"/>
+          <w:lang w:val="en-US"/>
+        </w:rPr>
+      </w:pPr>
+      <w:r>
+        <w:rPr>
+          <w:rFonts w:ascii="Consolas" w:eastAsia="Times New Roman" w:hAnsi="Consolas" w:cs="Times New Roman"/>
+          <w:color w:val="000000"/>
+          <w:sz w:val="18"/>
+          <w:szCs w:val="18"/>
+          <w:bdr w:val="none" w:sz="0" w:space="0" w:color="auto" w:frame="1"/>
+          <w:lang w:val="en-US"/>
+        </w:rPr>
+        <w:t>    BAUDCON1 = 0xC0;        </w:t>
+      </w:r>
+      <w:r>
+        <w:rPr>
+          <w:rFonts w:ascii="Consolas" w:eastAsia="Times New Roman" w:hAnsi="Consolas" w:cs="Times New Roman"/>
+          <w:color w:val="008200"/>
+          <w:sz w:val="18"/>
+          <w:szCs w:val="18"/>
+          <w:bdr w:val="none" w:sz="0" w:space="0" w:color="auto" w:frame="1"/>
+          <w:lang w:val="en-US"/>
+        </w:rPr>
+        <w:t>//</w:t>
+      </w:r>
+      <w:r>
+        <w:rPr>
+          <w:rFonts w:ascii="Consolas" w:eastAsia="Times New Roman" w:hAnsi="Consolas" w:cs="Times New Roman"/>
+          <w:color w:val="000000"/>
+          <w:sz w:val="18"/>
+          <w:szCs w:val="18"/>
+          <w:bdr w:val="none" w:sz="0" w:space="0" w:color="auto" w:frame="1"/>
+          <w:lang w:val="en-US"/>
+        </w:rPr>
+        <w:t>  </w:t>
+      </w:r>
+    </w:p>
+    <w:p>
+      <w:pPr>
+        <w:numPr>
+          <w:ilvl w:val="0"/>
+          <w:numId w:val="2"/>
+        </w:numPr>
+        <w:pBdr>
+          <w:left w:val="single" w:sz="18" w:space="0" w:color="6CE26C"/>
+        </w:pBdr>
+        <w:shd w:val="clear" w:color="auto" w:fill="FFFFFF"/>
+        <w:spacing w:beforeAutospacing="1" w:after="0" w:afterAutospacing="1" w:line="210" w:lineRule="atLeast"/>
+        <w:rPr>
+          <w:rFonts w:ascii="Consolas" w:eastAsia="Times New Roman" w:hAnsi="Consolas" w:cs="Times New Roman"/>
+          <w:color w:val="5C5C5C"/>
+          <w:sz w:val="18"/>
+          <w:szCs w:val="18"/>
+          <w:lang w:val="en-US"/>
+        </w:rPr>
+      </w:pPr>
+      <w:r>
+        <w:rPr>
+          <w:rFonts w:ascii="Consolas" w:eastAsia="Times New Roman" w:hAnsi="Consolas" w:cs="Times New Roman"/>
+          <w:color w:val="000000"/>
+          <w:sz w:val="18"/>
+          <w:szCs w:val="18"/>
+          <w:bdr w:val="none" w:sz="0" w:space="0" w:color="auto" w:frame="1"/>
+          <w:lang w:val="en-US"/>
+        </w:rPr>
+        <w:t>    SPBRG1 = 12;            </w:t>
+      </w:r>
+      <w:r>
+        <w:rPr>
+          <w:rFonts w:ascii="Consolas" w:eastAsia="Times New Roman" w:hAnsi="Consolas" w:cs="Times New Roman"/>
+          <w:color w:val="008200"/>
+          <w:sz w:val="18"/>
+          <w:szCs w:val="18"/>
+          <w:bdr w:val="none" w:sz="0" w:space="0" w:color="auto" w:frame="1"/>
+          <w:lang w:val="en-US"/>
+        </w:rPr>
+        <w:t>//  </w:t>
+      </w:r>
+      <w:r>
+        <w:rPr>
+          <w:rFonts w:ascii="Consolas" w:eastAsia="Times New Roman" w:hAnsi="Consolas" w:cs="Times New Roman"/>
+          <w:color w:val="000000"/>
+          <w:sz w:val="18"/>
+          <w:szCs w:val="18"/>
+          <w:bdr w:val="none" w:sz="0" w:space="0" w:color="auto" w:frame="1"/>
+          <w:lang w:val="en-US"/>
+        </w:rPr>
+        <w:t>  </w:t>
+      </w:r>
+    </w:p>
+    <w:p>
+      <w:pPr>
+        <w:numPr>
+          <w:ilvl w:val="0"/>
+          <w:numId w:val="2"/>
+        </w:numPr>
+        <w:pBdr>
+          <w:left w:val="single" w:sz="18" w:space="0" w:color="6CE26C"/>
+        </w:pBdr>
+        <w:shd w:val="clear" w:color="auto" w:fill="F8F8F8"/>
+        <w:spacing w:beforeAutospacing="1" w:after="0" w:afterAutospacing="1" w:line="210" w:lineRule="atLeast"/>
+        <w:rPr>
+          <w:rFonts w:ascii="Consolas" w:eastAsia="Times New Roman" w:hAnsi="Consolas" w:cs="Times New Roman"/>
+          <w:color w:val="5C5C5C"/>
+          <w:sz w:val="18"/>
+          <w:szCs w:val="18"/>
+          <w:lang w:val="en-US"/>
+        </w:rPr>
+      </w:pPr>
+      <w:r>
+        <w:rPr>
+          <w:rFonts w:ascii="Consolas" w:eastAsia="Times New Roman" w:hAnsi="Consolas" w:cs="Times New Roman"/>
+          <w:color w:val="000000"/>
+          <w:sz w:val="18"/>
+          <w:szCs w:val="18"/>
+          <w:bdr w:val="none" w:sz="0" w:space="0" w:color="auto" w:frame="1"/>
+          <w:lang w:val="en-US"/>
+        </w:rPr>
+        <w:t>      </w:t>
+      </w:r>
+    </w:p>
+    <w:p>
+      <w:pPr>
+        <w:numPr>
+          <w:ilvl w:val="0"/>
+          <w:numId w:val="2"/>
+        </w:numPr>
+        <w:pBdr>
+          <w:left w:val="single" w:sz="18" w:space="0" w:color="6CE26C"/>
+        </w:pBdr>
+        <w:shd w:val="clear" w:color="auto" w:fill="FFFFFF"/>
+        <w:spacing w:beforeAutospacing="1" w:after="0" w:afterAutospacing="1" w:line="210" w:lineRule="atLeast"/>
+        <w:rPr>
+          <w:rFonts w:ascii="Consolas" w:eastAsia="Times New Roman" w:hAnsi="Consolas" w:cs="Times New Roman"/>
+          <w:color w:val="5C5C5C"/>
+          <w:sz w:val="18"/>
+          <w:szCs w:val="18"/>
+          <w:lang w:val="en-US"/>
+        </w:rPr>
+      </w:pPr>
+      <w:r>
+        <w:rPr>
+          <w:rFonts w:ascii="Consolas" w:eastAsia="Times New Roman" w:hAnsi="Consolas" w:cs="Times New Roman"/>
+          <w:color w:val="000000"/>
+          <w:sz w:val="18"/>
+          <w:szCs w:val="18"/>
+          <w:bdr w:val="none" w:sz="0" w:space="0" w:color="auto" w:frame="1"/>
+          <w:lang w:val="en-US"/>
+        </w:rPr>
+        <w:t>    </w:t>
+      </w:r>
+      <w:r>
+        <w:rPr>
+          <w:rFonts w:ascii="Consolas" w:eastAsia="Times New Roman" w:hAnsi="Consolas" w:cs="Times New Roman"/>
+          <w:color w:val="008200"/>
+          <w:sz w:val="18"/>
+          <w:szCs w:val="18"/>
+          <w:bdr w:val="none" w:sz="0" w:space="0" w:color="auto" w:frame="1"/>
+          <w:lang w:val="en-US"/>
+        </w:rPr>
+        <w:t>// port settings</w:t>
+      </w:r>
+      <w:r>
+        <w:rPr>
+          <w:rFonts w:ascii="Consolas" w:eastAsia="Times New Roman" w:hAnsi="Consolas" w:cs="Times New Roman"/>
+          <w:color w:val="000000"/>
+          <w:sz w:val="18"/>
+          <w:szCs w:val="18"/>
+          <w:bdr w:val="none" w:sz="0" w:space="0" w:color="auto" w:frame="1"/>
+          <w:lang w:val="en-US"/>
+        </w:rPr>
+        <w:t>  </w:t>
+      </w:r>
+    </w:p>
+    <w:p>
+      <w:pPr>
+        <w:numPr>
+          <w:ilvl w:val="0"/>
+          <w:numId w:val="2"/>
+        </w:numPr>
+        <w:pBdr>
+          <w:left w:val="single" w:sz="18" w:space="0" w:color="6CE26C"/>
+        </w:pBdr>
+        <w:shd w:val="clear" w:color="auto" w:fill="F8F8F8"/>
+        <w:spacing w:beforeAutospacing="1" w:after="0" w:afterAutospacing="1" w:line="210" w:lineRule="atLeast"/>
+        <w:rPr>
+          <w:rFonts w:ascii="Consolas" w:eastAsia="Times New Roman" w:hAnsi="Consolas" w:cs="Times New Roman"/>
+          <w:color w:val="5C5C5C"/>
+          <w:sz w:val="18"/>
+          <w:szCs w:val="18"/>
+          <w:lang w:val="en-US"/>
+        </w:rPr>
+      </w:pPr>
+      <w:r>
+        <w:rPr>
+          <w:rFonts w:ascii="Consolas" w:eastAsia="Times New Roman" w:hAnsi="Consolas" w:cs="Times New Roman"/>
+          <w:color w:val="000000"/>
+          <w:sz w:val="18"/>
+          <w:szCs w:val="18"/>
+          <w:bdr w:val="none" w:sz="0" w:space="0" w:color="auto" w:frame="1"/>
+          <w:lang w:val="en-US"/>
+        </w:rPr>
+        <w:t>      </w:t>
+      </w:r>
+    </w:p>
+    <w:p>
+      <w:pPr>
+        <w:numPr>
+          <w:ilvl w:val="0"/>
+          <w:numId w:val="2"/>
+        </w:numPr>
+        <w:pBdr>
+          <w:left w:val="single" w:sz="18" w:space="0" w:color="6CE26C"/>
+        </w:pBdr>
+        <w:shd w:val="clear" w:color="auto" w:fill="FFFFFF"/>
+        <w:spacing w:beforeAutospacing="1" w:after="0" w:afterAutospacing="1" w:line="210" w:lineRule="atLeast"/>
+        <w:rPr>
+          <w:rFonts w:ascii="Consolas" w:eastAsia="Times New Roman" w:hAnsi="Consolas" w:cs="Times New Roman"/>
+          <w:color w:val="5C5C5C"/>
+          <w:sz w:val="18"/>
+          <w:szCs w:val="18"/>
+          <w:lang w:val="en-US"/>
+        </w:rPr>
+      </w:pPr>
+      <w:r>
+        <w:rPr>
+          <w:rFonts w:ascii="Consolas" w:eastAsia="Times New Roman" w:hAnsi="Consolas" w:cs="Times New Roman"/>
+          <w:color w:val="000000"/>
+          <w:sz w:val="18"/>
+          <w:szCs w:val="18"/>
+          <w:bdr w:val="none" w:sz="0" w:space="0" w:color="auto" w:frame="1"/>
+          <w:lang w:val="en-US"/>
+        </w:rPr>
+        <w:t>    TRISCbits.TRISC5 = 0;           </w:t>
+      </w:r>
+      <w:r>
+        <w:rPr>
+          <w:rFonts w:ascii="Consolas" w:eastAsia="Times New Roman" w:hAnsi="Consolas" w:cs="Times New Roman"/>
+          <w:color w:val="008200"/>
+          <w:sz w:val="18"/>
+          <w:szCs w:val="18"/>
+          <w:bdr w:val="none" w:sz="0" w:space="0" w:color="auto" w:frame="1"/>
+          <w:lang w:val="en-US"/>
+        </w:rPr>
+        <w:t>// </w:t>
+      </w:r>
+      <w:proofErr w:type="spellStart"/>
+      <w:r>
+        <w:rPr>
+          <w:rFonts w:ascii="Consolas" w:eastAsia="Times New Roman" w:hAnsi="Consolas" w:cs="Times New Roman"/>
+          <w:color w:val="008200"/>
+          <w:sz w:val="18"/>
+          <w:szCs w:val="18"/>
+          <w:bdr w:val="none" w:sz="0" w:space="0" w:color="auto" w:frame="1"/>
+          <w:lang w:val="en-US"/>
+        </w:rPr>
+        <w:t>portC</w:t>
+      </w:r>
+      <w:proofErr w:type="spellEnd"/>
+      <w:r>
+        <w:rPr>
+          <w:rFonts w:ascii="Consolas" w:eastAsia="Times New Roman" w:hAnsi="Consolas" w:cs="Times New Roman"/>
+          <w:color w:val="008200"/>
+          <w:sz w:val="18"/>
+          <w:szCs w:val="18"/>
+          <w:bdr w:val="none" w:sz="0" w:space="0" w:color="auto" w:frame="1"/>
+          <w:lang w:val="en-US"/>
+        </w:rPr>
+        <w:t> output</w:t>
+      </w:r>
+      <w:r>
+        <w:rPr>
+          <w:rFonts w:ascii="Consolas" w:eastAsia="Times New Roman" w:hAnsi="Consolas" w:cs="Times New Roman"/>
+          <w:color w:val="000000"/>
+          <w:sz w:val="18"/>
+          <w:szCs w:val="18"/>
+          <w:bdr w:val="none" w:sz="0" w:space="0" w:color="auto" w:frame="1"/>
+          <w:lang w:val="en-US"/>
+        </w:rPr>
+        <w:t>  </w:t>
+      </w:r>
+    </w:p>
+    <w:p>
+      <w:pPr>
+        <w:numPr>
+          <w:ilvl w:val="0"/>
+          <w:numId w:val="2"/>
+        </w:numPr>
+        <w:pBdr>
+          <w:left w:val="single" w:sz="18" w:space="0" w:color="6CE26C"/>
+        </w:pBdr>
+        <w:shd w:val="clear" w:color="auto" w:fill="F8F8F8"/>
+        <w:spacing w:beforeAutospacing="1" w:after="0" w:afterAutospacing="1" w:line="210" w:lineRule="atLeast"/>
+        <w:rPr>
+          <w:rFonts w:ascii="Consolas" w:eastAsia="Times New Roman" w:hAnsi="Consolas" w:cs="Times New Roman"/>
+          <w:color w:val="5C5C5C"/>
+          <w:sz w:val="18"/>
+          <w:szCs w:val="18"/>
+          <w:lang w:val="en-US"/>
+        </w:rPr>
+      </w:pPr>
+      <w:r>
+        <w:rPr>
+          <w:rFonts w:ascii="Consolas" w:eastAsia="Times New Roman" w:hAnsi="Consolas" w:cs="Times New Roman"/>
+          <w:color w:val="000000"/>
+          <w:sz w:val="18"/>
+          <w:szCs w:val="18"/>
+          <w:bdr w:val="none" w:sz="0" w:space="0" w:color="auto" w:frame="1"/>
+          <w:lang w:val="en-US"/>
+        </w:rPr>
+        <w:t>    LATCbits.LATC5 = 1;             </w:t>
+      </w:r>
+      <w:r>
+        <w:rPr>
+          <w:rFonts w:ascii="Consolas" w:eastAsia="Times New Roman" w:hAnsi="Consolas" w:cs="Times New Roman"/>
+          <w:color w:val="008200"/>
+          <w:sz w:val="18"/>
+          <w:szCs w:val="18"/>
+          <w:bdr w:val="none" w:sz="0" w:space="0" w:color="auto" w:frame="1"/>
+          <w:lang w:val="en-US"/>
+        </w:rPr>
+        <w:t>// LED1 </w:t>
+      </w:r>
+      <w:proofErr w:type="spellStart"/>
+      <w:r>
+        <w:rPr>
+          <w:rFonts w:ascii="Consolas" w:eastAsia="Times New Roman" w:hAnsi="Consolas" w:cs="Times New Roman"/>
+          <w:color w:val="008200"/>
+          <w:sz w:val="18"/>
+          <w:szCs w:val="18"/>
+          <w:bdr w:val="none" w:sz="0" w:space="0" w:color="auto" w:frame="1"/>
+          <w:lang w:val="en-US"/>
+        </w:rPr>
+        <w:t>groen</w:t>
+      </w:r>
+      <w:proofErr w:type="spellEnd"/>
+      <w:r>
+        <w:rPr>
+          <w:rFonts w:ascii="Consolas" w:eastAsia="Times New Roman" w:hAnsi="Consolas" w:cs="Times New Roman"/>
+          <w:color w:val="008200"/>
+          <w:sz w:val="18"/>
+          <w:szCs w:val="18"/>
+          <w:bdr w:val="none" w:sz="0" w:space="0" w:color="auto" w:frame="1"/>
+          <w:lang w:val="en-US"/>
+        </w:rPr>
+        <w:t> </w:t>
+      </w:r>
+      <w:proofErr w:type="spellStart"/>
+      <w:r>
+        <w:rPr>
+          <w:rFonts w:ascii="Consolas" w:eastAsia="Times New Roman" w:hAnsi="Consolas" w:cs="Times New Roman"/>
+          <w:color w:val="008200"/>
+          <w:sz w:val="18"/>
+          <w:szCs w:val="18"/>
+          <w:bdr w:val="none" w:sz="0" w:space="0" w:color="auto" w:frame="1"/>
+          <w:lang w:val="en-US"/>
+        </w:rPr>
+        <w:t>aan</w:t>
+      </w:r>
+      <w:proofErr w:type="spellEnd"/>
+      <w:r>
+        <w:rPr>
+          <w:rFonts w:ascii="Consolas" w:eastAsia="Times New Roman" w:hAnsi="Consolas" w:cs="Times New Roman"/>
+          <w:color w:val="000000"/>
+          <w:sz w:val="18"/>
+          <w:szCs w:val="18"/>
+          <w:bdr w:val="none" w:sz="0" w:space="0" w:color="auto" w:frame="1"/>
+          <w:lang w:val="en-US"/>
+        </w:rPr>
+        <w:t>  </w:t>
+      </w:r>
+    </w:p>
+    <w:p>
+      <w:pPr>
+        <w:numPr>
+          <w:ilvl w:val="0"/>
+          <w:numId w:val="2"/>
+        </w:numPr>
+        <w:pBdr>
+          <w:left w:val="single" w:sz="18" w:space="0" w:color="6CE26C"/>
+        </w:pBdr>
+        <w:shd w:val="clear" w:color="auto" w:fill="FFFFFF"/>
+        <w:spacing w:beforeAutospacing="1" w:after="0" w:afterAutospacing="1" w:line="210" w:lineRule="atLeast"/>
+        <w:rPr>
+          <w:rFonts w:ascii="Consolas" w:eastAsia="Times New Roman" w:hAnsi="Consolas" w:cs="Times New Roman"/>
+          <w:color w:val="5C5C5C"/>
+          <w:sz w:val="18"/>
+          <w:szCs w:val="18"/>
+          <w:lang w:val="en-US"/>
+        </w:rPr>
+      </w:pPr>
+      <w:r>
+        <w:rPr>
+          <w:rFonts w:ascii="Consolas" w:eastAsia="Times New Roman" w:hAnsi="Consolas" w:cs="Times New Roman"/>
+          <w:color w:val="000000"/>
+          <w:sz w:val="18"/>
+          <w:szCs w:val="18"/>
+          <w:bdr w:val="none" w:sz="0" w:space="0" w:color="auto" w:frame="1"/>
+          <w:lang w:val="en-US"/>
+        </w:rPr>
+        <w:t>      </w:t>
+      </w:r>
+    </w:p>
+    <w:p>
+      <w:pPr>
+        <w:numPr>
+          <w:ilvl w:val="0"/>
+          <w:numId w:val="2"/>
+        </w:numPr>
+        <w:pBdr>
+          <w:left w:val="single" w:sz="18" w:space="0" w:color="6CE26C"/>
+        </w:pBdr>
+        <w:shd w:val="clear" w:color="auto" w:fill="F8F8F8"/>
+        <w:spacing w:beforeAutospacing="1" w:after="0" w:afterAutospacing="1" w:line="210" w:lineRule="atLeast"/>
+        <w:rPr>
+          <w:rFonts w:ascii="Consolas" w:eastAsia="Times New Roman" w:hAnsi="Consolas" w:cs="Times New Roman"/>
+          <w:color w:val="5C5C5C"/>
+          <w:sz w:val="18"/>
+          <w:szCs w:val="18"/>
+          <w:lang w:val="en-US"/>
+        </w:rPr>
+      </w:pPr>
+      <w:r>
+        <w:rPr>
+          <w:rFonts w:ascii="Consolas" w:eastAsia="Times New Roman" w:hAnsi="Consolas" w:cs="Times New Roman"/>
+          <w:color w:val="000000"/>
+          <w:sz w:val="18"/>
+          <w:szCs w:val="18"/>
+          <w:bdr w:val="none" w:sz="0" w:space="0" w:color="auto" w:frame="1"/>
+          <w:lang w:val="en-US"/>
+        </w:rPr>
+        <w:t>    </w:t>
+      </w:r>
+      <w:r>
+        <w:rPr>
+          <w:rFonts w:ascii="Consolas" w:eastAsia="Times New Roman" w:hAnsi="Consolas" w:cs="Times New Roman"/>
+          <w:color w:val="008200"/>
+          <w:sz w:val="18"/>
+          <w:szCs w:val="18"/>
+          <w:bdr w:val="none" w:sz="0" w:space="0" w:color="auto" w:frame="1"/>
+          <w:lang w:val="en-US"/>
+        </w:rPr>
+        <w:t>// variables </w:t>
+      </w:r>
+      <w:r>
+        <w:rPr>
+          <w:rFonts w:ascii="Consolas" w:eastAsia="Times New Roman" w:hAnsi="Consolas" w:cs="Times New Roman"/>
+          <w:color w:val="000000"/>
+          <w:sz w:val="18"/>
+          <w:szCs w:val="18"/>
+          <w:bdr w:val="none" w:sz="0" w:space="0" w:color="auto" w:frame="1"/>
+          <w:lang w:val="en-US"/>
+        </w:rPr>
+        <w:t>  </w:t>
+      </w:r>
+    </w:p>
+    <w:p>
+      <w:pPr>
+        <w:numPr>
+          <w:ilvl w:val="0"/>
+          <w:numId w:val="2"/>
+        </w:numPr>
+        <w:pBdr>
+          <w:left w:val="single" w:sz="18" w:space="0" w:color="6CE26C"/>
+        </w:pBdr>
+        <w:shd w:val="clear" w:color="auto" w:fill="FFFFFF"/>
+        <w:spacing w:beforeAutospacing="1" w:after="0" w:afterAutospacing="1" w:line="210" w:lineRule="atLeast"/>
+        <w:rPr>
+          <w:rFonts w:ascii="Consolas" w:eastAsia="Times New Roman" w:hAnsi="Consolas" w:cs="Times New Roman"/>
+          <w:color w:val="5C5C5C"/>
+          <w:sz w:val="18"/>
+          <w:szCs w:val="18"/>
+          <w:lang w:val="en-US"/>
+        </w:rPr>
+      </w:pPr>
+      <w:r>
+        <w:rPr>
+          <w:rFonts w:ascii="Consolas" w:eastAsia="Times New Roman" w:hAnsi="Consolas" w:cs="Times New Roman"/>
+          <w:color w:val="000000"/>
+          <w:sz w:val="18"/>
+          <w:szCs w:val="18"/>
+          <w:bdr w:val="none" w:sz="0" w:space="0" w:color="auto" w:frame="1"/>
+          <w:lang w:val="en-US"/>
+        </w:rPr>
+        <w:t>      </w:t>
+      </w:r>
+    </w:p>
+    <w:p>
+      <w:pPr>
+        <w:numPr>
+          <w:ilvl w:val="0"/>
+          <w:numId w:val="2"/>
+        </w:numPr>
+        <w:pBdr>
+          <w:left w:val="single" w:sz="18" w:space="0" w:color="6CE26C"/>
+        </w:pBdr>
+        <w:shd w:val="clear" w:color="auto" w:fill="F8F8F8"/>
+        <w:spacing w:beforeAutospacing="1" w:after="0" w:afterAutospacing="1" w:line="210" w:lineRule="atLeast"/>
+        <w:rPr>
+          <w:rFonts w:ascii="Consolas" w:eastAsia="Times New Roman" w:hAnsi="Consolas" w:cs="Times New Roman"/>
+          <w:color w:val="5C5C5C"/>
+          <w:sz w:val="18"/>
+          <w:szCs w:val="18"/>
+          <w:lang w:val="en-US"/>
+        </w:rPr>
+      </w:pPr>
+      <w:r>
+        <w:rPr>
+          <w:rFonts w:ascii="Consolas" w:eastAsia="Times New Roman" w:hAnsi="Consolas" w:cs="Times New Roman"/>
+          <w:color w:val="000000"/>
+          <w:sz w:val="18"/>
+          <w:szCs w:val="18"/>
+          <w:bdr w:val="none" w:sz="0" w:space="0" w:color="auto" w:frame="1"/>
+          <w:lang w:val="en-US"/>
+        </w:rPr>
+        <w:t>    </w:t>
+      </w:r>
+      <w:proofErr w:type="spellStart"/>
+      <w:r>
+        <w:rPr>
+          <w:rFonts w:ascii="Consolas" w:eastAsia="Times New Roman" w:hAnsi="Consolas" w:cs="Times New Roman"/>
+          <w:b/>
+          <w:bCs/>
+          <w:color w:val="2E8B57"/>
+          <w:sz w:val="18"/>
+          <w:szCs w:val="18"/>
+          <w:bdr w:val="none" w:sz="0" w:space="0" w:color="auto" w:frame="1"/>
+          <w:lang w:val="en-US"/>
+        </w:rPr>
+        <w:t>int</w:t>
+      </w:r>
+      <w:proofErr w:type="spellEnd"/>
+      <w:r>
+        <w:rPr>
+          <w:rFonts w:ascii="Consolas" w:eastAsia="Times New Roman" w:hAnsi="Consolas" w:cs="Times New Roman"/>
+          <w:color w:val="000000"/>
+          <w:sz w:val="18"/>
+          <w:szCs w:val="18"/>
+          <w:bdr w:val="none" w:sz="0" w:space="0" w:color="auto" w:frame="1"/>
+          <w:lang w:val="en-US"/>
+        </w:rPr>
+        <w:t> </w:t>
+      </w:r>
+      <w:proofErr w:type="spellStart"/>
+      <w:r>
+        <w:rPr>
+          <w:rFonts w:ascii="Consolas" w:eastAsia="Times New Roman" w:hAnsi="Consolas" w:cs="Times New Roman"/>
+          <w:color w:val="000000"/>
+          <w:sz w:val="18"/>
+          <w:szCs w:val="18"/>
+          <w:bdr w:val="none" w:sz="0" w:space="0" w:color="auto" w:frame="1"/>
+          <w:lang w:val="en-US"/>
+        </w:rPr>
+        <w:t>i</w:t>
+      </w:r>
+      <w:proofErr w:type="spellEnd"/>
+      <w:r>
+        <w:rPr>
+          <w:rFonts w:ascii="Consolas" w:eastAsia="Times New Roman" w:hAnsi="Consolas" w:cs="Times New Roman"/>
+          <w:color w:val="000000"/>
+          <w:sz w:val="18"/>
+          <w:szCs w:val="18"/>
+          <w:bdr w:val="none" w:sz="0" w:space="0" w:color="auto" w:frame="1"/>
+          <w:lang w:val="en-US"/>
+        </w:rPr>
+        <w:t>;  </w:t>
+      </w:r>
+    </w:p>
+    <w:p>
+      <w:pPr>
+        <w:numPr>
+          <w:ilvl w:val="0"/>
+          <w:numId w:val="2"/>
+        </w:numPr>
+        <w:pBdr>
+          <w:left w:val="single" w:sz="18" w:space="0" w:color="6CE26C"/>
+        </w:pBdr>
+        <w:shd w:val="clear" w:color="auto" w:fill="FFFFFF"/>
+        <w:spacing w:beforeAutospacing="1" w:after="0" w:afterAutospacing="1" w:line="210" w:lineRule="atLeast"/>
+        <w:rPr>
+          <w:rFonts w:ascii="Consolas" w:eastAsia="Times New Roman" w:hAnsi="Consolas" w:cs="Times New Roman"/>
+          <w:color w:val="5C5C5C"/>
+          <w:sz w:val="18"/>
+          <w:szCs w:val="18"/>
+          <w:lang w:val="en-US"/>
+        </w:rPr>
+      </w:pPr>
+      <w:r>
+        <w:rPr>
+          <w:rFonts w:ascii="Consolas" w:eastAsia="Times New Roman" w:hAnsi="Consolas" w:cs="Times New Roman"/>
+          <w:color w:val="000000"/>
+          <w:sz w:val="18"/>
+          <w:szCs w:val="18"/>
+          <w:bdr w:val="none" w:sz="0" w:space="0" w:color="auto" w:frame="1"/>
+          <w:lang w:val="en-US"/>
+        </w:rPr>
+        <w:t>      </w:t>
+      </w:r>
+    </w:p>
+    <w:p>
+      <w:pPr>
+        <w:numPr>
+          <w:ilvl w:val="0"/>
+          <w:numId w:val="2"/>
+        </w:numPr>
+        <w:pBdr>
+          <w:left w:val="single" w:sz="18" w:space="0" w:color="6CE26C"/>
+        </w:pBdr>
+        <w:shd w:val="clear" w:color="auto" w:fill="F8F8F8"/>
+        <w:spacing w:beforeAutospacing="1" w:after="0" w:afterAutospacing="1" w:line="210" w:lineRule="atLeast"/>
+        <w:rPr>
+          <w:rFonts w:ascii="Consolas" w:eastAsia="Times New Roman" w:hAnsi="Consolas" w:cs="Times New Roman"/>
+          <w:color w:val="5C5C5C"/>
+          <w:sz w:val="18"/>
+          <w:szCs w:val="18"/>
+          <w:lang w:val="en-US"/>
+        </w:rPr>
+      </w:pPr>
+      <w:r>
+        <w:rPr>
+          <w:rFonts w:ascii="Consolas" w:eastAsia="Times New Roman" w:hAnsi="Consolas" w:cs="Times New Roman"/>
+          <w:color w:val="000000"/>
+          <w:sz w:val="18"/>
+          <w:szCs w:val="18"/>
+          <w:bdr w:val="none" w:sz="0" w:space="0" w:color="auto" w:frame="1"/>
+          <w:lang w:val="en-US"/>
+        </w:rPr>
+        <w:t>    </w:t>
+      </w:r>
+      <w:r>
+        <w:rPr>
+          <w:rFonts w:ascii="Consolas" w:eastAsia="Times New Roman" w:hAnsi="Consolas" w:cs="Times New Roman"/>
+          <w:color w:val="008200"/>
+          <w:sz w:val="18"/>
+          <w:szCs w:val="18"/>
+          <w:bdr w:val="none" w:sz="0" w:space="0" w:color="auto" w:frame="1"/>
+          <w:lang w:val="en-US"/>
+        </w:rPr>
+        <w:t>// main </w:t>
+      </w:r>
+      <w:proofErr w:type="spellStart"/>
+      <w:r>
+        <w:rPr>
+          <w:rFonts w:ascii="Consolas" w:eastAsia="Times New Roman" w:hAnsi="Consolas" w:cs="Times New Roman"/>
+          <w:color w:val="008200"/>
+          <w:sz w:val="18"/>
+          <w:szCs w:val="18"/>
+          <w:bdr w:val="none" w:sz="0" w:space="0" w:color="auto" w:frame="1"/>
+          <w:lang w:val="en-US"/>
+        </w:rPr>
+        <w:t>fase</w:t>
+      </w:r>
+      <w:proofErr w:type="spellEnd"/>
+      <w:r>
+        <w:rPr>
+          <w:rFonts w:ascii="Consolas" w:eastAsia="Times New Roman" w:hAnsi="Consolas" w:cs="Times New Roman"/>
+          <w:color w:val="000000"/>
+          <w:sz w:val="18"/>
+          <w:szCs w:val="18"/>
+          <w:bdr w:val="none" w:sz="0" w:space="0" w:color="auto" w:frame="1"/>
+          <w:lang w:val="en-US"/>
+        </w:rPr>
+        <w:t>  </w:t>
+      </w:r>
+    </w:p>
+    <w:p>
+      <w:pPr>
+        <w:numPr>
+          <w:ilvl w:val="0"/>
+          <w:numId w:val="2"/>
+        </w:numPr>
+        <w:pBdr>
+          <w:left w:val="single" w:sz="18" w:space="0" w:color="6CE26C"/>
+        </w:pBdr>
+        <w:shd w:val="clear" w:color="auto" w:fill="FFFFFF"/>
+        <w:spacing w:beforeAutospacing="1" w:after="0" w:afterAutospacing="1" w:line="210" w:lineRule="atLeast"/>
+        <w:rPr>
+          <w:rFonts w:ascii="Consolas" w:eastAsia="Times New Roman" w:hAnsi="Consolas" w:cs="Times New Roman"/>
+          <w:color w:val="5C5C5C"/>
+          <w:sz w:val="18"/>
+          <w:szCs w:val="18"/>
+          <w:lang w:val="en-US"/>
+        </w:rPr>
+      </w:pPr>
+      <w:r>
+        <w:rPr>
+          <w:rFonts w:ascii="Consolas" w:eastAsia="Times New Roman" w:hAnsi="Consolas" w:cs="Times New Roman"/>
+          <w:color w:val="000000"/>
+          <w:sz w:val="18"/>
+          <w:szCs w:val="18"/>
+          <w:bdr w:val="none" w:sz="0" w:space="0" w:color="auto" w:frame="1"/>
+          <w:lang w:val="en-US"/>
+        </w:rPr>
+        <w:t>      </w:t>
+      </w:r>
+    </w:p>
+    <w:p>
+      <w:pPr>
+        <w:numPr>
+          <w:ilvl w:val="0"/>
+          <w:numId w:val="2"/>
+        </w:numPr>
+        <w:pBdr>
+          <w:left w:val="single" w:sz="18" w:space="0" w:color="6CE26C"/>
+        </w:pBdr>
+        <w:shd w:val="clear" w:color="auto" w:fill="F8F8F8"/>
+        <w:spacing w:beforeAutospacing="1" w:after="0" w:afterAutospacing="1" w:line="210" w:lineRule="atLeast"/>
+        <w:rPr>
+          <w:rFonts w:ascii="Consolas" w:eastAsia="Times New Roman" w:hAnsi="Consolas" w:cs="Times New Roman"/>
+          <w:color w:val="5C5C5C"/>
+          <w:sz w:val="18"/>
+          <w:szCs w:val="18"/>
+          <w:lang w:val="en-US"/>
+        </w:rPr>
+      </w:pPr>
+      <w:r>
+        <w:rPr>
+          <w:rFonts w:ascii="Consolas" w:eastAsia="Times New Roman" w:hAnsi="Consolas" w:cs="Times New Roman"/>
+          <w:color w:val="000000"/>
+          <w:sz w:val="18"/>
+          <w:szCs w:val="18"/>
+          <w:bdr w:val="none" w:sz="0" w:space="0" w:color="auto" w:frame="1"/>
+          <w:lang w:val="en-US"/>
+        </w:rPr>
+        <w:t>    </w:t>
+      </w:r>
+      <w:r>
+        <w:rPr>
+          <w:rFonts w:ascii="Consolas" w:eastAsia="Times New Roman" w:hAnsi="Consolas" w:cs="Times New Roman"/>
+          <w:b/>
+          <w:bCs/>
+          <w:color w:val="006699"/>
+          <w:sz w:val="18"/>
+          <w:szCs w:val="18"/>
+          <w:bdr w:val="none" w:sz="0" w:space="0" w:color="auto" w:frame="1"/>
+          <w:lang w:val="en-US"/>
+        </w:rPr>
+        <w:t>while</w:t>
+      </w:r>
+      <w:r>
+        <w:rPr>
+          <w:rFonts w:ascii="Consolas" w:eastAsia="Times New Roman" w:hAnsi="Consolas" w:cs="Times New Roman"/>
+          <w:color w:val="000000"/>
+          <w:sz w:val="18"/>
+          <w:szCs w:val="18"/>
+          <w:bdr w:val="none" w:sz="0" w:space="0" w:color="auto" w:frame="1"/>
+          <w:lang w:val="en-US"/>
+        </w:rPr>
+        <w:t> (1)   {  </w:t>
+      </w:r>
+    </w:p>
+    <w:p>
+      <w:pPr>
+        <w:numPr>
+          <w:ilvl w:val="0"/>
+          <w:numId w:val="2"/>
+        </w:numPr>
+        <w:pBdr>
+          <w:left w:val="single" w:sz="18" w:space="0" w:color="6CE26C"/>
+        </w:pBdr>
+        <w:shd w:val="clear" w:color="auto" w:fill="FFFFFF"/>
+        <w:spacing w:beforeAutospacing="1" w:after="0" w:afterAutospacing="1" w:line="210" w:lineRule="atLeast"/>
+        <w:rPr>
+          <w:rFonts w:ascii="Consolas" w:eastAsia="Times New Roman" w:hAnsi="Consolas" w:cs="Times New Roman"/>
+          <w:color w:val="5C5C5C"/>
+          <w:sz w:val="18"/>
+          <w:szCs w:val="18"/>
+          <w:lang w:val="en-US"/>
+        </w:rPr>
+      </w:pPr>
+      <w:r>
+        <w:rPr>
+          <w:rFonts w:ascii="Consolas" w:eastAsia="Times New Roman" w:hAnsi="Consolas" w:cs="Times New Roman"/>
+          <w:color w:val="000000"/>
+          <w:sz w:val="18"/>
+          <w:szCs w:val="18"/>
+          <w:bdr w:val="none" w:sz="0" w:space="0" w:color="auto" w:frame="1"/>
+          <w:lang w:val="en-US"/>
+        </w:rPr>
+        <w:t>        </w:t>
+      </w:r>
+      <w:r>
+        <w:rPr>
+          <w:rFonts w:ascii="Consolas" w:eastAsia="Times New Roman" w:hAnsi="Consolas" w:cs="Times New Roman"/>
+          <w:b/>
+          <w:bCs/>
+          <w:color w:val="006699"/>
+          <w:sz w:val="18"/>
+          <w:szCs w:val="18"/>
+          <w:bdr w:val="none" w:sz="0" w:space="0" w:color="auto" w:frame="1"/>
+          <w:lang w:val="en-US"/>
+        </w:rPr>
+        <w:t>for</w:t>
+      </w:r>
+      <w:r>
+        <w:rPr>
+          <w:rFonts w:ascii="Consolas" w:eastAsia="Times New Roman" w:hAnsi="Consolas" w:cs="Times New Roman"/>
+          <w:color w:val="000000"/>
+          <w:sz w:val="18"/>
+          <w:szCs w:val="18"/>
+          <w:bdr w:val="none" w:sz="0" w:space="0" w:color="auto" w:frame="1"/>
+          <w:lang w:val="en-US"/>
+        </w:rPr>
+        <w:t> (</w:t>
+      </w:r>
+      <w:proofErr w:type="spellStart"/>
+      <w:r>
+        <w:rPr>
+          <w:rFonts w:ascii="Consolas" w:eastAsia="Times New Roman" w:hAnsi="Consolas" w:cs="Times New Roman"/>
+          <w:color w:val="000000"/>
+          <w:sz w:val="18"/>
+          <w:szCs w:val="18"/>
+          <w:bdr w:val="none" w:sz="0" w:space="0" w:color="auto" w:frame="1"/>
+          <w:lang w:val="en-US"/>
+        </w:rPr>
+        <w:t>i</w:t>
+      </w:r>
+      <w:proofErr w:type="spellEnd"/>
+      <w:r>
+        <w:rPr>
+          <w:rFonts w:ascii="Consolas" w:eastAsia="Times New Roman" w:hAnsi="Consolas" w:cs="Times New Roman"/>
+          <w:color w:val="000000"/>
+          <w:sz w:val="18"/>
+          <w:szCs w:val="18"/>
+          <w:bdr w:val="none" w:sz="0" w:space="0" w:color="auto" w:frame="1"/>
+          <w:lang w:val="en-US"/>
+        </w:rPr>
+        <w:t> = 0;i &lt; 100;i++)  {  </w:t>
+      </w:r>
+    </w:p>
+    <w:p>
+      <w:pPr>
+        <w:numPr>
+          <w:ilvl w:val="0"/>
+          <w:numId w:val="2"/>
+        </w:numPr>
+        <w:pBdr>
+          <w:left w:val="single" w:sz="18" w:space="0" w:color="6CE26C"/>
+        </w:pBdr>
+        <w:shd w:val="clear" w:color="auto" w:fill="F8F8F8"/>
+        <w:spacing w:beforeAutospacing="1" w:after="0" w:afterAutospacing="1" w:line="210" w:lineRule="atLeast"/>
+        <w:rPr>
+          <w:rFonts w:ascii="Consolas" w:eastAsia="Times New Roman" w:hAnsi="Consolas" w:cs="Times New Roman"/>
+          <w:color w:val="5C5C5C"/>
+          <w:sz w:val="18"/>
+          <w:szCs w:val="18"/>
+          <w:lang w:val="en-US"/>
+        </w:rPr>
+      </w:pPr>
+      <w:r>
+        <w:rPr>
+          <w:rFonts w:ascii="Consolas" w:eastAsia="Times New Roman" w:hAnsi="Consolas" w:cs="Times New Roman"/>
+          <w:color w:val="000000"/>
+          <w:sz w:val="18"/>
+          <w:szCs w:val="18"/>
+          <w:bdr w:val="none" w:sz="0" w:space="0" w:color="auto" w:frame="1"/>
+          <w:lang w:val="en-US"/>
+        </w:rPr>
+        <w:t>            </w:t>
+      </w:r>
+      <w:proofErr w:type="spellStart"/>
+      <w:r>
+        <w:rPr>
+          <w:rFonts w:ascii="Consolas" w:eastAsia="Times New Roman" w:hAnsi="Consolas" w:cs="Times New Roman"/>
+          <w:color w:val="000000"/>
+          <w:sz w:val="18"/>
+          <w:szCs w:val="18"/>
+          <w:bdr w:val="none" w:sz="0" w:space="0" w:color="auto" w:frame="1"/>
+          <w:lang w:val="en-US"/>
+        </w:rPr>
+        <w:t>printf</w:t>
+      </w:r>
+      <w:proofErr w:type="spellEnd"/>
+      <w:r>
+        <w:rPr>
+          <w:rFonts w:ascii="Consolas" w:eastAsia="Times New Roman" w:hAnsi="Consolas" w:cs="Times New Roman"/>
+          <w:color w:val="000000"/>
+          <w:sz w:val="18"/>
+          <w:szCs w:val="18"/>
+          <w:bdr w:val="none" w:sz="0" w:space="0" w:color="auto" w:frame="1"/>
+          <w:lang w:val="en-US"/>
+        </w:rPr>
+        <w:t>(</w:t>
+      </w:r>
+      <w:r>
+        <w:rPr>
+          <w:rFonts w:ascii="Consolas" w:eastAsia="Times New Roman" w:hAnsi="Consolas" w:cs="Times New Roman"/>
+          <w:color w:val="0000FF"/>
+          <w:sz w:val="18"/>
+          <w:szCs w:val="18"/>
+          <w:bdr w:val="none" w:sz="0" w:space="0" w:color="auto" w:frame="1"/>
+          <w:lang w:val="en-US"/>
+        </w:rPr>
+        <w:t>"test = %d\n\r"</w:t>
+      </w:r>
+      <w:r>
+        <w:rPr>
+          <w:rFonts w:ascii="Consolas" w:eastAsia="Times New Roman" w:hAnsi="Consolas" w:cs="Times New Roman"/>
+          <w:color w:val="000000"/>
+          <w:sz w:val="18"/>
+          <w:szCs w:val="18"/>
+          <w:bdr w:val="none" w:sz="0" w:space="0" w:color="auto" w:frame="1"/>
+          <w:lang w:val="en-US"/>
+        </w:rPr>
+        <w:t>, </w:t>
+      </w:r>
+      <w:proofErr w:type="spellStart"/>
+      <w:r>
+        <w:rPr>
+          <w:rFonts w:ascii="Consolas" w:eastAsia="Times New Roman" w:hAnsi="Consolas" w:cs="Times New Roman"/>
+          <w:color w:val="000000"/>
+          <w:sz w:val="18"/>
+          <w:szCs w:val="18"/>
+          <w:bdr w:val="none" w:sz="0" w:space="0" w:color="auto" w:frame="1"/>
+          <w:lang w:val="en-US"/>
+        </w:rPr>
+        <w:t>i</w:t>
+      </w:r>
+      <w:proofErr w:type="spellEnd"/>
+      <w:r>
+        <w:rPr>
+          <w:rFonts w:ascii="Consolas" w:eastAsia="Times New Roman" w:hAnsi="Consolas" w:cs="Times New Roman"/>
+          <w:color w:val="000000"/>
+          <w:sz w:val="18"/>
+          <w:szCs w:val="18"/>
+          <w:bdr w:val="none" w:sz="0" w:space="0" w:color="auto" w:frame="1"/>
+          <w:lang w:val="en-US"/>
+        </w:rPr>
+        <w:t>);  </w:t>
+      </w:r>
+    </w:p>
+    <w:p>
+      <w:pPr>
+        <w:numPr>
+          <w:ilvl w:val="0"/>
+          <w:numId w:val="2"/>
+        </w:numPr>
+        <w:pBdr>
+          <w:left w:val="single" w:sz="18" w:space="0" w:color="6CE26C"/>
+        </w:pBdr>
+        <w:shd w:val="clear" w:color="auto" w:fill="FFFFFF"/>
+        <w:spacing w:beforeAutospacing="1" w:after="0" w:afterAutospacing="1" w:line="210" w:lineRule="atLeast"/>
+        <w:rPr>
+          <w:rFonts w:ascii="Consolas" w:eastAsia="Times New Roman" w:hAnsi="Consolas" w:cs="Times New Roman"/>
+          <w:color w:val="5C5C5C"/>
+          <w:sz w:val="18"/>
+          <w:szCs w:val="18"/>
+          <w:lang w:val="en-US"/>
+        </w:rPr>
+      </w:pPr>
+      <w:r>
+        <w:rPr>
+          <w:rFonts w:ascii="Consolas" w:eastAsia="Times New Roman" w:hAnsi="Consolas" w:cs="Times New Roman"/>
+          <w:color w:val="000000"/>
+          <w:sz w:val="18"/>
+          <w:szCs w:val="18"/>
+          <w:bdr w:val="none" w:sz="0" w:space="0" w:color="auto" w:frame="1"/>
+          <w:lang w:val="en-US"/>
+        </w:rPr>
+        <w:t>        }  </w:t>
+      </w:r>
+    </w:p>
+    <w:p>
+      <w:pPr>
+        <w:numPr>
+          <w:ilvl w:val="0"/>
+          <w:numId w:val="2"/>
+        </w:numPr>
+        <w:pBdr>
+          <w:left w:val="single" w:sz="18" w:space="0" w:color="6CE26C"/>
+        </w:pBdr>
+        <w:shd w:val="clear" w:color="auto" w:fill="F8F8F8"/>
+        <w:spacing w:beforeAutospacing="1" w:after="0" w:afterAutospacing="1" w:line="210" w:lineRule="atLeast"/>
+        <w:rPr>
+          <w:rFonts w:ascii="Consolas" w:eastAsia="Times New Roman" w:hAnsi="Consolas" w:cs="Times New Roman"/>
+          <w:color w:val="5C5C5C"/>
+          <w:sz w:val="18"/>
+          <w:szCs w:val="18"/>
+          <w:lang w:val="en-US"/>
+        </w:rPr>
+      </w:pPr>
+      <w:r>
+        <w:rPr>
+          <w:rFonts w:ascii="Consolas" w:eastAsia="Times New Roman" w:hAnsi="Consolas" w:cs="Times New Roman"/>
+          <w:color w:val="000000"/>
+          <w:sz w:val="18"/>
+          <w:szCs w:val="18"/>
+          <w:bdr w:val="none" w:sz="0" w:space="0" w:color="auto" w:frame="1"/>
+          <w:lang w:val="en-US"/>
+        </w:rPr>
+        <w:t>    }     </w:t>
+      </w:r>
+    </w:p>
+    <w:p>
+      <w:pPr>
+        <w:numPr>
+          <w:ilvl w:val="0"/>
+          <w:numId w:val="2"/>
+        </w:numPr>
+        <w:pBdr>
+          <w:left w:val="single" w:sz="18" w:space="0" w:color="6CE26C"/>
+        </w:pBdr>
+        <w:shd w:val="clear" w:color="auto" w:fill="FFFFFF"/>
+        <w:spacing w:beforeAutospacing="1" w:after="0" w:afterAutospacing="1" w:line="210" w:lineRule="atLeast"/>
+        <w:rPr>
+          <w:rFonts w:ascii="Consolas" w:eastAsia="Times New Roman" w:hAnsi="Consolas" w:cs="Times New Roman"/>
+          <w:color w:val="5C5C5C"/>
+          <w:sz w:val="18"/>
+          <w:szCs w:val="18"/>
+          <w:lang w:val="en-US"/>
+        </w:rPr>
+      </w:pPr>
+      <w:r>
+        <w:rPr>
+          <w:rFonts w:ascii="Consolas" w:eastAsia="Times New Roman" w:hAnsi="Consolas" w:cs="Times New Roman"/>
+          <w:color w:val="000000"/>
+          <w:sz w:val="18"/>
+          <w:szCs w:val="18"/>
+          <w:bdr w:val="none" w:sz="0" w:space="0" w:color="auto" w:frame="1"/>
+          <w:lang w:val="en-US"/>
+        </w:rPr>
+        <w:t>} </w:t>
+      </w:r>
     </w:p>
     <w:p>
       <w:r>
@@ -2146,6 +5009,119 @@
 <file path=word/numbering.xml><?xml version="1.0" encoding="utf-8"?>
 <w:numbering xmlns:wpc="http://schemas.microsoft.com/office/word/2010/wordprocessingCanvas" xmlns:cx="http://schemas.microsoft.com/office/drawing/2014/chartex" xmlns:cx1="http://schemas.microsoft.com/office/drawing/2015/9/8/chartex" xmlns:cx2="http://schemas.microsoft.com/office/drawing/2015/10/21/chartex" xmlns:cx3="http://schemas.microsoft.com/office/drawing/2016/5/9/chartex" xmlns:cx4="http://schemas.microsoft.com/office/drawing/2016/5/10/chartex" xmlns:cx5="http://schemas.microsoft.com/office/drawing/2016/5/11/chartex" xmlns:cx6="http://schemas.microsoft.com/office/drawing/2016/5/12/chartex" xmlns:cx7="http://schemas.microsoft.com/office/drawing/2016/5/13/chartex" xmlns:cx8="http://schemas.microsoft.com/office/drawing/2016/5/14/chartex" xmlns:mc="http://schemas.openxmlformats.org/markup-compatibility/2006" xmlns:aink="http://schemas.microsoft.com/office/drawing/2016/ink" xmlns:am3d="http://schemas.microsoft.com/office/drawing/2017/model3d" xmlns:o="urn:schemas-microsoft-com:office:office" xmlns:r="http://schemas.openxmlformats.org/officeDocument/2006/relationships" xmlns:m="http://schemas.openxmlformats.org/officeDocument/2006/math" xmlns:v="urn:schemas-microsoft-com:vml" xmlns:wp14="http://schemas.microsoft.com/office/word/2010/wordprocessingDrawing" xmlns:wp="http://schemas.openxmlformats.org/drawingml/2006/wordprocessingDrawing" xmlns:w10="urn:schemas-microsoft-com:office:word" xmlns:w="http://schemas.openxmlformats.org/wordprocessingml/2006/main" xmlns:w14="http://schemas.microsoft.com/office/word/2010/wordml" xmlns:w15="http://schemas.microsoft.com/office/word/2012/wordml" xmlns:w16cid="http://schemas.microsoft.com/office/word/2016/wordml/cid" xmlns:w16se="http://schemas.microsoft.com/office/word/2015/wordml/symex" xmlns:wpg="http://schemas.microsoft.com/office/word/2010/wordprocessingGroup" xmlns:wpi="http://schemas.microsoft.com/office/word/2010/wordprocessingInk" xmlns:wne="http://schemas.microsoft.com/office/word/2006/wordml" xmlns:wps="http://schemas.microsoft.com/office/word/2010/wordprocessingShape" mc:Ignorable="w14 w15 w16se w16cid wp14">
   <w:abstractNum w:abstractNumId="0" w15:restartNumberingAfterBreak="0">
+    <w:nsid w:val="3C7A46F6"/>
+    <w:multiLevelType w:val="multilevel"/>
+    <w:tmpl w:val="1C44BC40"/>
+    <w:lvl w:ilvl="0">
+      <w:start w:val="1"/>
+      <w:numFmt w:val="decimal"/>
+      <w:lvlText w:val="%1."/>
+      <w:lvlJc w:val="left"/>
+      <w:pPr>
+        <w:tabs>
+          <w:tab w:val="num" w:pos="720"/>
+        </w:tabs>
+        <w:ind w:left="720" w:hanging="360"/>
+      </w:pPr>
+    </w:lvl>
+    <w:lvl w:ilvl="1" w:tentative="1">
+      <w:start w:val="1"/>
+      <w:numFmt w:val="decimal"/>
+      <w:lvlText w:val="%2."/>
+      <w:lvlJc w:val="left"/>
+      <w:pPr>
+        <w:tabs>
+          <w:tab w:val="num" w:pos="1440"/>
+        </w:tabs>
+        <w:ind w:left="1440" w:hanging="360"/>
+      </w:pPr>
+    </w:lvl>
+    <w:lvl w:ilvl="2" w:tentative="1">
+      <w:start w:val="1"/>
+      <w:numFmt w:val="decimal"/>
+      <w:lvlText w:val="%3."/>
+      <w:lvlJc w:val="left"/>
+      <w:pPr>
+        <w:tabs>
+          <w:tab w:val="num" w:pos="2160"/>
+        </w:tabs>
+        <w:ind w:left="2160" w:hanging="360"/>
+      </w:pPr>
+    </w:lvl>
+    <w:lvl w:ilvl="3" w:tentative="1">
+      <w:start w:val="1"/>
+      <w:numFmt w:val="decimal"/>
+      <w:lvlText w:val="%4."/>
+      <w:lvlJc w:val="left"/>
+      <w:pPr>
+        <w:tabs>
+          <w:tab w:val="num" w:pos="2880"/>
+        </w:tabs>
+        <w:ind w:left="2880" w:hanging="360"/>
+      </w:pPr>
+    </w:lvl>
+    <w:lvl w:ilvl="4" w:tentative="1">
+      <w:start w:val="1"/>
+      <w:numFmt w:val="decimal"/>
+      <w:lvlText w:val="%5."/>
+      <w:lvlJc w:val="left"/>
+      <w:pPr>
+        <w:tabs>
+          <w:tab w:val="num" w:pos="3600"/>
+        </w:tabs>
+        <w:ind w:left="3600" w:hanging="360"/>
+      </w:pPr>
+    </w:lvl>
+    <w:lvl w:ilvl="5" w:tentative="1">
+      <w:start w:val="1"/>
+      <w:numFmt w:val="decimal"/>
+      <w:lvlText w:val="%6."/>
+      <w:lvlJc w:val="left"/>
+      <w:pPr>
+        <w:tabs>
+          <w:tab w:val="num" w:pos="4320"/>
+        </w:tabs>
+        <w:ind w:left="4320" w:hanging="360"/>
+      </w:pPr>
+    </w:lvl>
+    <w:lvl w:ilvl="6" w:tentative="1">
+      <w:start w:val="1"/>
+      <w:numFmt w:val="decimal"/>
+      <w:lvlText w:val="%7."/>
+      <w:lvlJc w:val="left"/>
+      <w:pPr>
+        <w:tabs>
+          <w:tab w:val="num" w:pos="5040"/>
+        </w:tabs>
+        <w:ind w:left="5040" w:hanging="360"/>
+      </w:pPr>
+    </w:lvl>
+    <w:lvl w:ilvl="7" w:tentative="1">
+      <w:start w:val="1"/>
+      <w:numFmt w:val="decimal"/>
+      <w:lvlText w:val="%8."/>
+      <w:lvlJc w:val="left"/>
+      <w:pPr>
+        <w:tabs>
+          <w:tab w:val="num" w:pos="5760"/>
+        </w:tabs>
+        <w:ind w:left="5760" w:hanging="360"/>
+      </w:pPr>
+    </w:lvl>
+    <w:lvl w:ilvl="8" w:tentative="1">
+      <w:start w:val="1"/>
+      <w:numFmt w:val="decimal"/>
+      <w:lvlText w:val="%9."/>
+      <w:lvlJc w:val="left"/>
+      <w:pPr>
+        <w:tabs>
+          <w:tab w:val="num" w:pos="6480"/>
+        </w:tabs>
+        <w:ind w:left="6480" w:hanging="360"/>
+      </w:pPr>
+    </w:lvl>
+  </w:abstractNum>
+  <w:abstractNum w:abstractNumId="1" w15:restartNumberingAfterBreak="0">
     <w:nsid w:val="42EE637D"/>
     <w:multiLevelType w:val="hybridMultilevel"/>
     <w:tmpl w:val="05C23008"/>
@@ -2259,6 +5235,9 @@
     </w:lvl>
   </w:abstractNum>
   <w:num w:numId="1">
+    <w:abstractNumId w:val="1"/>
+  </w:num>
+  <w:num w:numId="2">
     <w:abstractNumId w:val="0"/>
   </w:num>
 </w:numbering>
@@ -2981,6 +5960,41 @@
       <w:szCs w:val="18"/>
     </w:rPr>
   </w:style>
+  <w:style w:type="character" w:styleId="PlaceholderText">
+    <w:name w:val="Placeholder Text"/>
+    <w:basedOn w:val="DefaultParagraphFont"/>
+    <w:uiPriority w:val="99"/>
+    <w:semiHidden/>
+    <w:rsid w:val="003B7464"/>
+    <w:rPr>
+      <w:color w:val="808080"/>
+    </w:rPr>
+  </w:style>
+  <w:style w:type="character" w:customStyle="1" w:styleId="comment">
+    <w:name w:val="comment"/>
+    <w:basedOn w:val="DefaultParagraphFont"/>
+    <w:rsid w:val="00904E1A"/>
+  </w:style>
+  <w:style w:type="character" w:customStyle="1" w:styleId="preprocessor">
+    <w:name w:val="preprocessor"/>
+    <w:basedOn w:val="DefaultParagraphFont"/>
+    <w:rsid w:val="00904E1A"/>
+  </w:style>
+  <w:style w:type="character" w:customStyle="1" w:styleId="keyword">
+    <w:name w:val="keyword"/>
+    <w:basedOn w:val="DefaultParagraphFont"/>
+    <w:rsid w:val="00904E1A"/>
+  </w:style>
+  <w:style w:type="character" w:customStyle="1" w:styleId="datatypes">
+    <w:name w:val="datatypes"/>
+    <w:basedOn w:val="DefaultParagraphFont"/>
+    <w:rsid w:val="00904E1A"/>
+  </w:style>
+  <w:style w:type="character" w:customStyle="1" w:styleId="string">
+    <w:name w:val="string"/>
+    <w:basedOn w:val="DefaultParagraphFont"/>
+    <w:rsid w:val="00904E1A"/>
+  </w:style>
 </w:styles>
 </file>
 
@@ -3303,7 +6317,7 @@
 </file>
 
 <file path=customXml/itemProps2.xml><?xml version="1.0" encoding="utf-8"?>
-<ds:datastoreItem xmlns:ds="http://schemas.openxmlformats.org/officeDocument/2006/customXml" ds:itemID="{F43FAD6C-B43C-4BEF-ADBB-AA72C6BE2224}">
+<ds:datastoreItem xmlns:ds="http://schemas.openxmlformats.org/officeDocument/2006/customXml" ds:itemID="{55F9C805-4AC7-457A-B8DF-31B03705CA72}">
   <ds:schemaRefs>
     <ds:schemaRef ds:uri="http://schemas.openxmlformats.org/officeDocument/2006/bibliography"/>
   </ds:schemaRefs>

</xml_diff>